<commit_message>
the home page is designed successfully and the conection to the web and the adroid is successful as well
</commit_message>
<xml_diff>
--- a/Giftcard project.docx
+++ b/Giftcard project.docx
@@ -119,6 +119,1181 @@
     </w:p>
     <w:p>
       <w:pPr>
+        <w:jc w:val="both"/>
+        <w:rPr>
+          <w:sz w:val="28"/>
+          <w:szCs w:val="28"/>
+        </w:rPr>
+      </w:pPr>
+      <w:r>
+        <w:rPr>
+          <w:sz w:val="28"/>
+          <w:szCs w:val="28"/>
+        </w:rPr>
+        <w:t xml:space="preserve">Some dependencies needed in the </w:t>
+      </w:r>
+      <w:proofErr w:type="spellStart"/>
+      <w:r>
+        <w:rPr>
+          <w:sz w:val="28"/>
+          <w:szCs w:val="28"/>
+        </w:rPr>
+        <w:t>giftcard</w:t>
+      </w:r>
+      <w:proofErr w:type="spellEnd"/>
+      <w:r>
+        <w:rPr>
+          <w:sz w:val="28"/>
+          <w:szCs w:val="28"/>
+        </w:rPr>
+        <w:t xml:space="preserve"> application </w:t>
+      </w:r>
+    </w:p>
+    <w:p>
+      <w:pPr>
+        <w:jc w:val="both"/>
+        <w:rPr>
+          <w:sz w:val="28"/>
+          <w:szCs w:val="28"/>
+        </w:rPr>
+      </w:pPr>
+      <w:proofErr w:type="spellStart"/>
+      <w:r>
+        <w:rPr>
+          <w:sz w:val="28"/>
+          <w:szCs w:val="28"/>
+        </w:rPr>
+        <w:t>cloud_firestore</w:t>
+      </w:r>
+      <w:proofErr w:type="spellEnd"/>
+      <w:r>
+        <w:rPr>
+          <w:sz w:val="28"/>
+          <w:szCs w:val="28"/>
+        </w:rPr>
+        <w:t>:</w:t>
+      </w:r>
+      <w:r>
+        <w:rPr>
+          <w:sz w:val="28"/>
+          <w:szCs w:val="28"/>
+        </w:rPr>
+        <w:br/>
+      </w:r>
+      <w:proofErr w:type="spellStart"/>
+      <w:r>
+        <w:rPr>
+          <w:sz w:val="28"/>
+          <w:szCs w:val="28"/>
+        </w:rPr>
+        <w:t>firebase_auth</w:t>
+      </w:r>
+      <w:proofErr w:type="spellEnd"/>
+      <w:r>
+        <w:rPr>
+          <w:sz w:val="28"/>
+          <w:szCs w:val="28"/>
+        </w:rPr>
+        <w:t>:</w:t>
+      </w:r>
+      <w:r>
+        <w:rPr>
+          <w:sz w:val="28"/>
+          <w:szCs w:val="28"/>
+        </w:rPr>
+        <w:br/>
+      </w:r>
+      <w:proofErr w:type="spellStart"/>
+      <w:r>
+        <w:rPr>
+          <w:sz w:val="28"/>
+          <w:szCs w:val="28"/>
+        </w:rPr>
+        <w:t>flutter_hooks</w:t>
+      </w:r>
+      <w:proofErr w:type="spellEnd"/>
+      <w:r>
+        <w:rPr>
+          <w:sz w:val="28"/>
+          <w:szCs w:val="28"/>
+        </w:rPr>
+        <w:t>:</w:t>
+      </w:r>
+      <w:r>
+        <w:rPr>
+          <w:sz w:val="28"/>
+          <w:szCs w:val="28"/>
+        </w:rPr>
+        <w:br/>
+      </w:r>
+      <w:proofErr w:type="spellStart"/>
+      <w:r>
+        <w:rPr>
+          <w:sz w:val="28"/>
+          <w:szCs w:val="28"/>
+        </w:rPr>
+        <w:t>google_fonts</w:t>
+      </w:r>
+      <w:proofErr w:type="spellEnd"/>
+      <w:r>
+        <w:rPr>
+          <w:sz w:val="28"/>
+          <w:szCs w:val="28"/>
+        </w:rPr>
+        <w:t>:</w:t>
+      </w:r>
+      <w:r>
+        <w:rPr>
+          <w:sz w:val="28"/>
+          <w:szCs w:val="28"/>
+        </w:rPr>
+        <w:br/>
+      </w:r>
+      <w:proofErr w:type="spellStart"/>
+      <w:r>
+        <w:rPr>
+          <w:sz w:val="28"/>
+          <w:szCs w:val="28"/>
+        </w:rPr>
+        <w:t>google_sign_in</w:t>
+      </w:r>
+      <w:proofErr w:type="spellEnd"/>
+      <w:r>
+        <w:rPr>
+          <w:sz w:val="28"/>
+          <w:szCs w:val="28"/>
+        </w:rPr>
+        <w:t>:</w:t>
+      </w:r>
+      <w:r>
+        <w:rPr>
+          <w:sz w:val="28"/>
+          <w:szCs w:val="28"/>
+        </w:rPr>
+        <w:br/>
+      </w:r>
+      <w:proofErr w:type="spellStart"/>
+      <w:r>
+        <w:rPr>
+          <w:sz w:val="28"/>
+          <w:szCs w:val="28"/>
+        </w:rPr>
+        <w:t>sign_button</w:t>
+      </w:r>
+      <w:proofErr w:type="spellEnd"/>
+      <w:r>
+        <w:rPr>
+          <w:sz w:val="28"/>
+          <w:szCs w:val="28"/>
+        </w:rPr>
+        <w:t>:</w:t>
+      </w:r>
+      <w:r>
+        <w:rPr>
+          <w:sz w:val="28"/>
+          <w:szCs w:val="28"/>
+        </w:rPr>
+        <w:br/>
+      </w:r>
+      <w:proofErr w:type="spellStart"/>
+      <w:r>
+        <w:rPr>
+          <w:sz w:val="28"/>
+          <w:szCs w:val="28"/>
+        </w:rPr>
+        <w:t>url_strategy</w:t>
+      </w:r>
+      <w:proofErr w:type="spellEnd"/>
+      <w:r>
+        <w:rPr>
+          <w:sz w:val="28"/>
+          <w:szCs w:val="28"/>
+        </w:rPr>
+        <w:t>:</w:t>
+      </w:r>
+      <w:r>
+        <w:rPr>
+          <w:sz w:val="28"/>
+          <w:szCs w:val="28"/>
+        </w:rPr>
+        <w:br/>
+      </w:r>
+      <w:proofErr w:type="spellStart"/>
+      <w:r>
+        <w:rPr>
+          <w:sz w:val="28"/>
+          <w:szCs w:val="28"/>
+        </w:rPr>
+        <w:t>url_launcher</w:t>
+      </w:r>
+      <w:proofErr w:type="spellEnd"/>
+      <w:r>
+        <w:rPr>
+          <w:sz w:val="28"/>
+          <w:szCs w:val="28"/>
+        </w:rPr>
+        <w:t>:</w:t>
+      </w:r>
+      <w:r>
+        <w:rPr>
+          <w:sz w:val="28"/>
+          <w:szCs w:val="28"/>
+        </w:rPr>
+        <w:br/>
+      </w:r>
+      <w:proofErr w:type="spellStart"/>
+      <w:r>
+        <w:rPr>
+          <w:sz w:val="28"/>
+          <w:szCs w:val="28"/>
+        </w:rPr>
+        <w:t>flutter_svg</w:t>
+      </w:r>
+      <w:proofErr w:type="spellEnd"/>
+      <w:r>
+        <w:rPr>
+          <w:sz w:val="28"/>
+          <w:szCs w:val="28"/>
+        </w:rPr>
+        <w:t>:</w:t>
+      </w:r>
+      <w:r>
+        <w:rPr>
+          <w:sz w:val="28"/>
+          <w:szCs w:val="28"/>
+        </w:rPr>
+        <w:br/>
+      </w:r>
+      <w:proofErr w:type="spellStart"/>
+      <w:r>
+        <w:rPr>
+          <w:sz w:val="28"/>
+          <w:szCs w:val="28"/>
+        </w:rPr>
+        <w:t>firebase_core</w:t>
+      </w:r>
+      <w:proofErr w:type="spellEnd"/>
+      <w:r>
+        <w:rPr>
+          <w:sz w:val="28"/>
+          <w:szCs w:val="28"/>
+        </w:rPr>
+        <w:t>:</w:t>
+      </w:r>
+      <w:r>
+        <w:rPr>
+          <w:sz w:val="28"/>
+          <w:szCs w:val="28"/>
+        </w:rPr>
+        <w:br/>
+      </w:r>
+      <w:proofErr w:type="spellStart"/>
+      <w:r>
+        <w:rPr>
+          <w:sz w:val="28"/>
+          <w:szCs w:val="28"/>
+        </w:rPr>
+        <w:t>flutter_riverpod</w:t>
+      </w:r>
+      <w:proofErr w:type="spellEnd"/>
+      <w:r>
+        <w:rPr>
+          <w:sz w:val="28"/>
+          <w:szCs w:val="28"/>
+        </w:rPr>
+        <w:t>:</w:t>
+      </w:r>
+    </w:p>
+    <w:p>
+      <w:pPr>
+        <w:jc w:val="both"/>
+        <w:rPr>
+          <w:sz w:val="28"/>
+          <w:szCs w:val="28"/>
+        </w:rPr>
+      </w:pPr>
+    </w:p>
+    <w:p>
+      <w:pPr>
+        <w:jc w:val="both"/>
+        <w:rPr>
+          <w:sz w:val="28"/>
+          <w:szCs w:val="28"/>
+        </w:rPr>
+      </w:pPr>
+      <w:r>
+        <w:rPr>
+          <w:sz w:val="28"/>
+          <w:szCs w:val="28"/>
+        </w:rPr>
+        <w:t xml:space="preserve">the theme details for the application </w:t>
+      </w:r>
+    </w:p>
+    <w:p>
+      <w:pPr>
+        <w:shd w:val="clear" w:color="auto" w:fill="2B2B2B"/>
+        <w:tabs>
+          <w:tab w:val="left" w:pos="916"/>
+          <w:tab w:val="left" w:pos="1832"/>
+          <w:tab w:val="left" w:pos="2748"/>
+          <w:tab w:val="left" w:pos="3664"/>
+          <w:tab w:val="left" w:pos="4580"/>
+          <w:tab w:val="left" w:pos="5496"/>
+          <w:tab w:val="left" w:pos="6412"/>
+          <w:tab w:val="left" w:pos="7328"/>
+          <w:tab w:val="left" w:pos="8244"/>
+          <w:tab w:val="left" w:pos="9160"/>
+          <w:tab w:val="left" w:pos="10076"/>
+          <w:tab w:val="left" w:pos="10992"/>
+          <w:tab w:val="left" w:pos="11908"/>
+          <w:tab w:val="left" w:pos="12824"/>
+          <w:tab w:val="left" w:pos="13740"/>
+          <w:tab w:val="left" w:pos="14656"/>
+        </w:tabs>
+        <w:spacing w:after="0" w:line="240" w:lineRule="auto"/>
+        <w:rPr>
+          <w:rFonts w:ascii="Courier New" w:eastAsia="Times New Roman" w:hAnsi="Courier New" w:cs="Courier New"/>
+          <w:color w:val="A9B7C6"/>
+          <w:sz w:val="21"/>
+          <w:szCs w:val="21"/>
+        </w:rPr>
+      </w:pPr>
+      <w:r>
+        <w:rPr>
+          <w:rFonts w:ascii="Courier New" w:eastAsia="Times New Roman" w:hAnsi="Courier New" w:cs="Courier New"/>
+          <w:color w:val="A9B7C6"/>
+          <w:sz w:val="21"/>
+          <w:szCs w:val="21"/>
+        </w:rPr>
+        <w:t xml:space="preserve">theme: </w:t>
+      </w:r>
+      <w:proofErr w:type="spellStart"/>
+      <w:proofErr w:type="gramStart"/>
+      <w:r>
+        <w:rPr>
+          <w:rFonts w:ascii="Courier New" w:eastAsia="Times New Roman" w:hAnsi="Courier New" w:cs="Courier New"/>
+          <w:color w:val="FFC66D"/>
+          <w:sz w:val="21"/>
+          <w:szCs w:val="21"/>
+        </w:rPr>
+        <w:t>ThemeData</w:t>
+      </w:r>
+      <w:proofErr w:type="spellEnd"/>
+      <w:r>
+        <w:rPr>
+          <w:rFonts w:ascii="Courier New" w:eastAsia="Times New Roman" w:hAnsi="Courier New" w:cs="Courier New"/>
+          <w:color w:val="A9B7C6"/>
+          <w:sz w:val="21"/>
+          <w:szCs w:val="21"/>
+        </w:rPr>
+        <w:t>(</w:t>
+      </w:r>
+      <w:proofErr w:type="gramEnd"/>
+      <w:r>
+        <w:rPr>
+          <w:rFonts w:ascii="Courier New" w:eastAsia="Times New Roman" w:hAnsi="Courier New" w:cs="Courier New"/>
+          <w:color w:val="A9B7C6"/>
+          <w:sz w:val="21"/>
+          <w:szCs w:val="21"/>
+        </w:rPr>
+        <w:br/>
+        <w:t xml:space="preserve">  </w:t>
+      </w:r>
+      <w:proofErr w:type="spellStart"/>
+      <w:r>
+        <w:rPr>
+          <w:rFonts w:ascii="Courier New" w:eastAsia="Times New Roman" w:hAnsi="Courier New" w:cs="Courier New"/>
+          <w:color w:val="A9B7C6"/>
+          <w:sz w:val="21"/>
+          <w:szCs w:val="21"/>
+        </w:rPr>
+        <w:t>colorScheme</w:t>
+      </w:r>
+      <w:proofErr w:type="spellEnd"/>
+      <w:r>
+        <w:rPr>
+          <w:rFonts w:ascii="Courier New" w:eastAsia="Times New Roman" w:hAnsi="Courier New" w:cs="Courier New"/>
+          <w:color w:val="A9B7C6"/>
+          <w:sz w:val="21"/>
+          <w:szCs w:val="21"/>
+        </w:rPr>
+        <w:t xml:space="preserve">: </w:t>
+      </w:r>
+      <w:proofErr w:type="spellStart"/>
+      <w:r>
+        <w:rPr>
+          <w:rFonts w:ascii="Courier New" w:eastAsia="Times New Roman" w:hAnsi="Courier New" w:cs="Courier New"/>
+          <w:color w:val="FFC66D"/>
+          <w:sz w:val="21"/>
+          <w:szCs w:val="21"/>
+        </w:rPr>
+        <w:t>ColorScheme</w:t>
+      </w:r>
+      <w:r>
+        <w:rPr>
+          <w:rFonts w:ascii="Courier New" w:eastAsia="Times New Roman" w:hAnsi="Courier New" w:cs="Courier New"/>
+          <w:color w:val="A9B7C6"/>
+          <w:sz w:val="21"/>
+          <w:szCs w:val="21"/>
+        </w:rPr>
+        <w:t>.</w:t>
+      </w:r>
+      <w:r>
+        <w:rPr>
+          <w:rFonts w:ascii="Courier New" w:eastAsia="Times New Roman" w:hAnsi="Courier New" w:cs="Courier New"/>
+          <w:color w:val="FFC66D"/>
+          <w:sz w:val="21"/>
+          <w:szCs w:val="21"/>
+        </w:rPr>
+        <w:t>fromSeed</w:t>
+      </w:r>
+      <w:proofErr w:type="spellEnd"/>
+      <w:r>
+        <w:rPr>
+          <w:rFonts w:ascii="Courier New" w:eastAsia="Times New Roman" w:hAnsi="Courier New" w:cs="Courier New"/>
+          <w:color w:val="A9B7C6"/>
+          <w:sz w:val="21"/>
+          <w:szCs w:val="21"/>
+        </w:rPr>
+        <w:t>(</w:t>
+      </w:r>
+      <w:proofErr w:type="spellStart"/>
+      <w:r>
+        <w:rPr>
+          <w:rFonts w:ascii="Courier New" w:eastAsia="Times New Roman" w:hAnsi="Courier New" w:cs="Courier New"/>
+          <w:color w:val="A9B7C6"/>
+          <w:sz w:val="21"/>
+          <w:szCs w:val="21"/>
+        </w:rPr>
+        <w:t>seedColor</w:t>
+      </w:r>
+      <w:proofErr w:type="spellEnd"/>
+      <w:r>
+        <w:rPr>
+          <w:rFonts w:ascii="Courier New" w:eastAsia="Times New Roman" w:hAnsi="Courier New" w:cs="Courier New"/>
+          <w:color w:val="A9B7C6"/>
+          <w:sz w:val="21"/>
+          <w:szCs w:val="21"/>
+        </w:rPr>
+        <w:t xml:space="preserve">: </w:t>
+      </w:r>
+      <w:proofErr w:type="spellStart"/>
+      <w:r>
+        <w:rPr>
+          <w:rFonts w:ascii="Courier New" w:eastAsia="Times New Roman" w:hAnsi="Courier New" w:cs="Courier New"/>
+          <w:color w:val="A9B7C6"/>
+          <w:sz w:val="21"/>
+          <w:szCs w:val="21"/>
+        </w:rPr>
+        <w:t>Colors.</w:t>
+      </w:r>
+      <w:r>
+        <w:rPr>
+          <w:rFonts w:ascii="Courier New" w:eastAsia="Times New Roman" w:hAnsi="Courier New" w:cs="Courier New"/>
+          <w:i/>
+          <w:iCs/>
+          <w:color w:val="9876AA"/>
+          <w:sz w:val="21"/>
+          <w:szCs w:val="21"/>
+        </w:rPr>
+        <w:t>red</w:t>
+      </w:r>
+      <w:proofErr w:type="spellEnd"/>
+      <w:r>
+        <w:rPr>
+          <w:rFonts w:ascii="Courier New" w:eastAsia="Times New Roman" w:hAnsi="Courier New" w:cs="Courier New"/>
+          <w:color w:val="A9B7C6"/>
+          <w:sz w:val="21"/>
+          <w:szCs w:val="21"/>
+        </w:rPr>
+        <w:t>)</w:t>
+      </w:r>
+      <w:r>
+        <w:rPr>
+          <w:rFonts w:ascii="Courier New" w:eastAsia="Times New Roman" w:hAnsi="Courier New" w:cs="Courier New"/>
+          <w:color w:val="CC7832"/>
+          <w:sz w:val="21"/>
+          <w:szCs w:val="21"/>
+        </w:rPr>
+        <w:t>,</w:t>
+      </w:r>
+      <w:r>
+        <w:rPr>
+          <w:rFonts w:ascii="Courier New" w:eastAsia="Times New Roman" w:hAnsi="Courier New" w:cs="Courier New"/>
+          <w:color w:val="CC7832"/>
+          <w:sz w:val="21"/>
+          <w:szCs w:val="21"/>
+        </w:rPr>
+        <w:br/>
+        <w:t xml:space="preserve">  </w:t>
+      </w:r>
+      <w:proofErr w:type="spellStart"/>
+      <w:r>
+        <w:rPr>
+          <w:rFonts w:ascii="Courier New" w:eastAsia="Times New Roman" w:hAnsi="Courier New" w:cs="Courier New"/>
+          <w:color w:val="A9B7C6"/>
+          <w:sz w:val="21"/>
+          <w:szCs w:val="21"/>
+        </w:rPr>
+        <w:t>textTheme</w:t>
+      </w:r>
+      <w:proofErr w:type="spellEnd"/>
+      <w:r>
+        <w:rPr>
+          <w:rFonts w:ascii="Courier New" w:eastAsia="Times New Roman" w:hAnsi="Courier New" w:cs="Courier New"/>
+          <w:color w:val="A9B7C6"/>
+          <w:sz w:val="21"/>
+          <w:szCs w:val="21"/>
+        </w:rPr>
+        <w:t xml:space="preserve">: </w:t>
+      </w:r>
+      <w:proofErr w:type="spellStart"/>
+      <w:r>
+        <w:rPr>
+          <w:rFonts w:ascii="Courier New" w:eastAsia="Times New Roman" w:hAnsi="Courier New" w:cs="Courier New"/>
+          <w:color w:val="FFC66D"/>
+          <w:sz w:val="21"/>
+          <w:szCs w:val="21"/>
+        </w:rPr>
+        <w:t>TextTheme</w:t>
+      </w:r>
+      <w:proofErr w:type="spellEnd"/>
+      <w:r>
+        <w:rPr>
+          <w:rFonts w:ascii="Courier New" w:eastAsia="Times New Roman" w:hAnsi="Courier New" w:cs="Courier New"/>
+          <w:color w:val="A9B7C6"/>
+          <w:sz w:val="21"/>
+          <w:szCs w:val="21"/>
+        </w:rPr>
+        <w:t>(</w:t>
+      </w:r>
+      <w:r>
+        <w:rPr>
+          <w:rFonts w:ascii="Courier New" w:eastAsia="Times New Roman" w:hAnsi="Courier New" w:cs="Courier New"/>
+          <w:color w:val="A9B7C6"/>
+          <w:sz w:val="21"/>
+          <w:szCs w:val="21"/>
+        </w:rPr>
+        <w:br/>
+        <w:t xml:space="preserve">    </w:t>
+      </w:r>
+      <w:proofErr w:type="spellStart"/>
+      <w:r>
+        <w:rPr>
+          <w:rFonts w:ascii="Courier New" w:eastAsia="Times New Roman" w:hAnsi="Courier New" w:cs="Courier New"/>
+          <w:color w:val="A9B7C6"/>
+          <w:sz w:val="21"/>
+          <w:szCs w:val="21"/>
+        </w:rPr>
+        <w:t>displayLarge</w:t>
+      </w:r>
+      <w:proofErr w:type="spellEnd"/>
+      <w:r>
+        <w:rPr>
+          <w:rFonts w:ascii="Courier New" w:eastAsia="Times New Roman" w:hAnsi="Courier New" w:cs="Courier New"/>
+          <w:color w:val="A9B7C6"/>
+          <w:sz w:val="21"/>
+          <w:szCs w:val="21"/>
+        </w:rPr>
+        <w:t xml:space="preserve">: </w:t>
+      </w:r>
+      <w:r>
+        <w:rPr>
+          <w:rFonts w:ascii="Courier New" w:eastAsia="Times New Roman" w:hAnsi="Courier New" w:cs="Courier New"/>
+          <w:color w:val="CC7832"/>
+          <w:sz w:val="21"/>
+          <w:szCs w:val="21"/>
+        </w:rPr>
+        <w:t xml:space="preserve">const </w:t>
+      </w:r>
+      <w:proofErr w:type="spellStart"/>
+      <w:r>
+        <w:rPr>
+          <w:rFonts w:ascii="Courier New" w:eastAsia="Times New Roman" w:hAnsi="Courier New" w:cs="Courier New"/>
+          <w:color w:val="FFC66D"/>
+          <w:sz w:val="21"/>
+          <w:szCs w:val="21"/>
+        </w:rPr>
+        <w:t>TextStyle</w:t>
+      </w:r>
+      <w:proofErr w:type="spellEnd"/>
+      <w:r>
+        <w:rPr>
+          <w:rFonts w:ascii="Courier New" w:eastAsia="Times New Roman" w:hAnsi="Courier New" w:cs="Courier New"/>
+          <w:color w:val="A9B7C6"/>
+          <w:sz w:val="21"/>
+          <w:szCs w:val="21"/>
+        </w:rPr>
+        <w:t>(</w:t>
+      </w:r>
+      <w:r>
+        <w:rPr>
+          <w:rFonts w:ascii="Courier New" w:eastAsia="Times New Roman" w:hAnsi="Courier New" w:cs="Courier New"/>
+          <w:color w:val="A9B7C6"/>
+          <w:sz w:val="21"/>
+          <w:szCs w:val="21"/>
+        </w:rPr>
+        <w:br/>
+        <w:t xml:space="preserve">      </w:t>
+      </w:r>
+      <w:proofErr w:type="spellStart"/>
+      <w:r>
+        <w:rPr>
+          <w:rFonts w:ascii="Courier New" w:eastAsia="Times New Roman" w:hAnsi="Courier New" w:cs="Courier New"/>
+          <w:color w:val="A9B7C6"/>
+          <w:sz w:val="21"/>
+          <w:szCs w:val="21"/>
+        </w:rPr>
+        <w:t>fontSize</w:t>
+      </w:r>
+      <w:proofErr w:type="spellEnd"/>
+      <w:r>
+        <w:rPr>
+          <w:rFonts w:ascii="Courier New" w:eastAsia="Times New Roman" w:hAnsi="Courier New" w:cs="Courier New"/>
+          <w:color w:val="A9B7C6"/>
+          <w:sz w:val="21"/>
+          <w:szCs w:val="21"/>
+        </w:rPr>
+        <w:t xml:space="preserve">: </w:t>
+      </w:r>
+      <w:r>
+        <w:rPr>
+          <w:rFonts w:ascii="Courier New" w:eastAsia="Times New Roman" w:hAnsi="Courier New" w:cs="Courier New"/>
+          <w:color w:val="6897BB"/>
+          <w:sz w:val="21"/>
+          <w:szCs w:val="21"/>
+        </w:rPr>
+        <w:t>20</w:t>
+      </w:r>
+      <w:r>
+        <w:rPr>
+          <w:rFonts w:ascii="Courier New" w:eastAsia="Times New Roman" w:hAnsi="Courier New" w:cs="Courier New"/>
+          <w:color w:val="CC7832"/>
+          <w:sz w:val="21"/>
+          <w:szCs w:val="21"/>
+        </w:rPr>
+        <w:t>,</w:t>
+      </w:r>
+      <w:r>
+        <w:rPr>
+          <w:rFonts w:ascii="Courier New" w:eastAsia="Times New Roman" w:hAnsi="Courier New" w:cs="Courier New"/>
+          <w:color w:val="CC7832"/>
+          <w:sz w:val="21"/>
+          <w:szCs w:val="21"/>
+        </w:rPr>
+        <w:br/>
+        <w:t xml:space="preserve">      </w:t>
+      </w:r>
+      <w:proofErr w:type="spellStart"/>
+      <w:r>
+        <w:rPr>
+          <w:rFonts w:ascii="Courier New" w:eastAsia="Times New Roman" w:hAnsi="Courier New" w:cs="Courier New"/>
+          <w:color w:val="A9B7C6"/>
+          <w:sz w:val="21"/>
+          <w:szCs w:val="21"/>
+        </w:rPr>
+        <w:t>fontWeight</w:t>
+      </w:r>
+      <w:proofErr w:type="spellEnd"/>
+      <w:r>
+        <w:rPr>
+          <w:rFonts w:ascii="Courier New" w:eastAsia="Times New Roman" w:hAnsi="Courier New" w:cs="Courier New"/>
+          <w:color w:val="A9B7C6"/>
+          <w:sz w:val="21"/>
+          <w:szCs w:val="21"/>
+        </w:rPr>
+        <w:t xml:space="preserve">: </w:t>
+      </w:r>
+      <w:proofErr w:type="spellStart"/>
+      <w:r>
+        <w:rPr>
+          <w:rFonts w:ascii="Courier New" w:eastAsia="Times New Roman" w:hAnsi="Courier New" w:cs="Courier New"/>
+          <w:color w:val="A9B7C6"/>
+          <w:sz w:val="21"/>
+          <w:szCs w:val="21"/>
+        </w:rPr>
+        <w:t>FontWeight.</w:t>
+      </w:r>
+      <w:r>
+        <w:rPr>
+          <w:rFonts w:ascii="Courier New" w:eastAsia="Times New Roman" w:hAnsi="Courier New" w:cs="Courier New"/>
+          <w:i/>
+          <w:iCs/>
+          <w:color w:val="9876AA"/>
+          <w:sz w:val="21"/>
+          <w:szCs w:val="21"/>
+        </w:rPr>
+        <w:t>bold</w:t>
+      </w:r>
+      <w:proofErr w:type="spellEnd"/>
+      <w:r>
+        <w:rPr>
+          <w:rFonts w:ascii="Courier New" w:eastAsia="Times New Roman" w:hAnsi="Courier New" w:cs="Courier New"/>
+          <w:color w:val="CC7832"/>
+          <w:sz w:val="21"/>
+          <w:szCs w:val="21"/>
+        </w:rPr>
+        <w:t>,</w:t>
+      </w:r>
+      <w:r>
+        <w:rPr>
+          <w:rFonts w:ascii="Courier New" w:eastAsia="Times New Roman" w:hAnsi="Courier New" w:cs="Courier New"/>
+          <w:color w:val="CC7832"/>
+          <w:sz w:val="21"/>
+          <w:szCs w:val="21"/>
+        </w:rPr>
+        <w:br/>
+        <w:t xml:space="preserve">    </w:t>
+      </w:r>
+      <w:r>
+        <w:rPr>
+          <w:rFonts w:ascii="Courier New" w:eastAsia="Times New Roman" w:hAnsi="Courier New" w:cs="Courier New"/>
+          <w:color w:val="A9B7C6"/>
+          <w:sz w:val="21"/>
+          <w:szCs w:val="21"/>
+        </w:rPr>
+        <w:t>)</w:t>
+      </w:r>
+      <w:r>
+        <w:rPr>
+          <w:rFonts w:ascii="Courier New" w:eastAsia="Times New Roman" w:hAnsi="Courier New" w:cs="Courier New"/>
+          <w:color w:val="CC7832"/>
+          <w:sz w:val="21"/>
+          <w:szCs w:val="21"/>
+        </w:rPr>
+        <w:t>,</w:t>
+      </w:r>
+      <w:r>
+        <w:rPr>
+          <w:rFonts w:ascii="Courier New" w:eastAsia="Times New Roman" w:hAnsi="Courier New" w:cs="Courier New"/>
+          <w:color w:val="CC7832"/>
+          <w:sz w:val="21"/>
+          <w:szCs w:val="21"/>
+        </w:rPr>
+        <w:br/>
+        <w:t xml:space="preserve">    </w:t>
+      </w:r>
+      <w:proofErr w:type="spellStart"/>
+      <w:r>
+        <w:rPr>
+          <w:rFonts w:ascii="Courier New" w:eastAsia="Times New Roman" w:hAnsi="Courier New" w:cs="Courier New"/>
+          <w:color w:val="A9B7C6"/>
+          <w:sz w:val="21"/>
+          <w:szCs w:val="21"/>
+        </w:rPr>
+        <w:t>titleLarge</w:t>
+      </w:r>
+      <w:proofErr w:type="spellEnd"/>
+      <w:r>
+        <w:rPr>
+          <w:rFonts w:ascii="Courier New" w:eastAsia="Times New Roman" w:hAnsi="Courier New" w:cs="Courier New"/>
+          <w:color w:val="A9B7C6"/>
+          <w:sz w:val="21"/>
+          <w:szCs w:val="21"/>
+        </w:rPr>
+        <w:t xml:space="preserve">: </w:t>
+      </w:r>
+      <w:proofErr w:type="spellStart"/>
+      <w:r>
+        <w:rPr>
+          <w:rFonts w:ascii="Courier New" w:eastAsia="Times New Roman" w:hAnsi="Courier New" w:cs="Courier New"/>
+          <w:color w:val="A9B7C6"/>
+          <w:sz w:val="21"/>
+          <w:szCs w:val="21"/>
+        </w:rPr>
+        <w:t>GoogleFonts.</w:t>
+      </w:r>
+      <w:r>
+        <w:rPr>
+          <w:rFonts w:ascii="Courier New" w:eastAsia="Times New Roman" w:hAnsi="Courier New" w:cs="Courier New"/>
+          <w:i/>
+          <w:iCs/>
+          <w:color w:val="9876AA"/>
+          <w:sz w:val="21"/>
+          <w:szCs w:val="21"/>
+        </w:rPr>
+        <w:t>oswald</w:t>
+      </w:r>
+      <w:proofErr w:type="spellEnd"/>
+      <w:r>
+        <w:rPr>
+          <w:rFonts w:ascii="Courier New" w:eastAsia="Times New Roman" w:hAnsi="Courier New" w:cs="Courier New"/>
+          <w:color w:val="A9B7C6"/>
+          <w:sz w:val="21"/>
+          <w:szCs w:val="21"/>
+        </w:rPr>
+        <w:t>(</w:t>
+      </w:r>
+      <w:r>
+        <w:rPr>
+          <w:rFonts w:ascii="Courier New" w:eastAsia="Times New Roman" w:hAnsi="Courier New" w:cs="Courier New"/>
+          <w:color w:val="A9B7C6"/>
+          <w:sz w:val="21"/>
+          <w:szCs w:val="21"/>
+        </w:rPr>
+        <w:br/>
+        <w:t xml:space="preserve">      </w:t>
+      </w:r>
+      <w:proofErr w:type="spellStart"/>
+      <w:r>
+        <w:rPr>
+          <w:rFonts w:ascii="Courier New" w:eastAsia="Times New Roman" w:hAnsi="Courier New" w:cs="Courier New"/>
+          <w:color w:val="A9B7C6"/>
+          <w:sz w:val="21"/>
+          <w:szCs w:val="21"/>
+        </w:rPr>
+        <w:t>fontSize</w:t>
+      </w:r>
+      <w:proofErr w:type="spellEnd"/>
+      <w:r>
+        <w:rPr>
+          <w:rFonts w:ascii="Courier New" w:eastAsia="Times New Roman" w:hAnsi="Courier New" w:cs="Courier New"/>
+          <w:color w:val="A9B7C6"/>
+          <w:sz w:val="21"/>
+          <w:szCs w:val="21"/>
+        </w:rPr>
+        <w:t xml:space="preserve">: </w:t>
+      </w:r>
+      <w:r>
+        <w:rPr>
+          <w:rFonts w:ascii="Courier New" w:eastAsia="Times New Roman" w:hAnsi="Courier New" w:cs="Courier New"/>
+          <w:color w:val="6897BB"/>
+          <w:sz w:val="21"/>
+          <w:szCs w:val="21"/>
+        </w:rPr>
+        <w:t>30</w:t>
+      </w:r>
+      <w:r>
+        <w:rPr>
+          <w:rFonts w:ascii="Courier New" w:eastAsia="Times New Roman" w:hAnsi="Courier New" w:cs="Courier New"/>
+          <w:color w:val="CC7832"/>
+          <w:sz w:val="21"/>
+          <w:szCs w:val="21"/>
+        </w:rPr>
+        <w:t>,</w:t>
+      </w:r>
+      <w:r>
+        <w:rPr>
+          <w:rFonts w:ascii="Courier New" w:eastAsia="Times New Roman" w:hAnsi="Courier New" w:cs="Courier New"/>
+          <w:color w:val="CC7832"/>
+          <w:sz w:val="21"/>
+          <w:szCs w:val="21"/>
+        </w:rPr>
+        <w:br/>
+        <w:t xml:space="preserve">      </w:t>
+      </w:r>
+      <w:proofErr w:type="spellStart"/>
+      <w:r>
+        <w:rPr>
+          <w:rFonts w:ascii="Courier New" w:eastAsia="Times New Roman" w:hAnsi="Courier New" w:cs="Courier New"/>
+          <w:color w:val="A9B7C6"/>
+          <w:sz w:val="21"/>
+          <w:szCs w:val="21"/>
+        </w:rPr>
+        <w:t>fontStyle</w:t>
+      </w:r>
+      <w:proofErr w:type="spellEnd"/>
+      <w:r>
+        <w:rPr>
+          <w:rFonts w:ascii="Courier New" w:eastAsia="Times New Roman" w:hAnsi="Courier New" w:cs="Courier New"/>
+          <w:color w:val="A9B7C6"/>
+          <w:sz w:val="21"/>
+          <w:szCs w:val="21"/>
+        </w:rPr>
+        <w:t xml:space="preserve">: </w:t>
+      </w:r>
+      <w:proofErr w:type="spellStart"/>
+      <w:r>
+        <w:rPr>
+          <w:rFonts w:ascii="Courier New" w:eastAsia="Times New Roman" w:hAnsi="Courier New" w:cs="Courier New"/>
+          <w:color w:val="A9B7C6"/>
+          <w:sz w:val="21"/>
+          <w:szCs w:val="21"/>
+        </w:rPr>
+        <w:t>FontStyle.</w:t>
+      </w:r>
+      <w:r>
+        <w:rPr>
+          <w:rFonts w:ascii="Courier New" w:eastAsia="Times New Roman" w:hAnsi="Courier New" w:cs="Courier New"/>
+          <w:color w:val="9876AA"/>
+          <w:sz w:val="21"/>
+          <w:szCs w:val="21"/>
+        </w:rPr>
+        <w:t>italic</w:t>
+      </w:r>
+      <w:proofErr w:type="spellEnd"/>
+      <w:r>
+        <w:rPr>
+          <w:rFonts w:ascii="Courier New" w:eastAsia="Times New Roman" w:hAnsi="Courier New" w:cs="Courier New"/>
+          <w:color w:val="CC7832"/>
+          <w:sz w:val="21"/>
+          <w:szCs w:val="21"/>
+        </w:rPr>
+        <w:t>,</w:t>
+      </w:r>
+      <w:r>
+        <w:rPr>
+          <w:rFonts w:ascii="Courier New" w:eastAsia="Times New Roman" w:hAnsi="Courier New" w:cs="Courier New"/>
+          <w:color w:val="CC7832"/>
+          <w:sz w:val="21"/>
+          <w:szCs w:val="21"/>
+        </w:rPr>
+        <w:br/>
+        <w:t xml:space="preserve">    </w:t>
+      </w:r>
+      <w:r>
+        <w:rPr>
+          <w:rFonts w:ascii="Courier New" w:eastAsia="Times New Roman" w:hAnsi="Courier New" w:cs="Courier New"/>
+          <w:color w:val="A9B7C6"/>
+          <w:sz w:val="21"/>
+          <w:szCs w:val="21"/>
+        </w:rPr>
+        <w:t>)</w:t>
+      </w:r>
+      <w:r>
+        <w:rPr>
+          <w:rFonts w:ascii="Courier New" w:eastAsia="Times New Roman" w:hAnsi="Courier New" w:cs="Courier New"/>
+          <w:color w:val="CC7832"/>
+          <w:sz w:val="21"/>
+          <w:szCs w:val="21"/>
+        </w:rPr>
+        <w:t>,</w:t>
+      </w:r>
+      <w:r>
+        <w:rPr>
+          <w:rFonts w:ascii="Courier New" w:eastAsia="Times New Roman" w:hAnsi="Courier New" w:cs="Courier New"/>
+          <w:color w:val="CC7832"/>
+          <w:sz w:val="21"/>
+          <w:szCs w:val="21"/>
+        </w:rPr>
+        <w:br/>
+        <w:t xml:space="preserve">    </w:t>
+      </w:r>
+      <w:proofErr w:type="spellStart"/>
+      <w:r>
+        <w:rPr>
+          <w:rFonts w:ascii="Courier New" w:eastAsia="Times New Roman" w:hAnsi="Courier New" w:cs="Courier New"/>
+          <w:color w:val="A9B7C6"/>
+          <w:sz w:val="21"/>
+          <w:szCs w:val="21"/>
+        </w:rPr>
+        <w:t>bodyMedium</w:t>
+      </w:r>
+      <w:proofErr w:type="spellEnd"/>
+      <w:r>
+        <w:rPr>
+          <w:rFonts w:ascii="Courier New" w:eastAsia="Times New Roman" w:hAnsi="Courier New" w:cs="Courier New"/>
+          <w:color w:val="A9B7C6"/>
+          <w:sz w:val="21"/>
+          <w:szCs w:val="21"/>
+        </w:rPr>
+        <w:t xml:space="preserve">: </w:t>
+      </w:r>
+      <w:proofErr w:type="spellStart"/>
+      <w:r>
+        <w:rPr>
+          <w:rFonts w:ascii="Courier New" w:eastAsia="Times New Roman" w:hAnsi="Courier New" w:cs="Courier New"/>
+          <w:color w:val="A9B7C6"/>
+          <w:sz w:val="21"/>
+          <w:szCs w:val="21"/>
+        </w:rPr>
+        <w:t>GoogleFonts.</w:t>
+      </w:r>
+      <w:r>
+        <w:rPr>
+          <w:rFonts w:ascii="Courier New" w:eastAsia="Times New Roman" w:hAnsi="Courier New" w:cs="Courier New"/>
+          <w:i/>
+          <w:iCs/>
+          <w:color w:val="9876AA"/>
+          <w:sz w:val="21"/>
+          <w:szCs w:val="21"/>
+        </w:rPr>
+        <w:t>merriweather</w:t>
+      </w:r>
+      <w:proofErr w:type="spellEnd"/>
+      <w:r>
+        <w:rPr>
+          <w:rFonts w:ascii="Courier New" w:eastAsia="Times New Roman" w:hAnsi="Courier New" w:cs="Courier New"/>
+          <w:color w:val="A9B7C6"/>
+          <w:sz w:val="21"/>
+          <w:szCs w:val="21"/>
+        </w:rPr>
+        <w:t>()</w:t>
+      </w:r>
+      <w:r>
+        <w:rPr>
+          <w:rFonts w:ascii="Courier New" w:eastAsia="Times New Roman" w:hAnsi="Courier New" w:cs="Courier New"/>
+          <w:color w:val="CC7832"/>
+          <w:sz w:val="21"/>
+          <w:szCs w:val="21"/>
+        </w:rPr>
+        <w:t>,</w:t>
+      </w:r>
+      <w:r>
+        <w:rPr>
+          <w:rFonts w:ascii="Courier New" w:eastAsia="Times New Roman" w:hAnsi="Courier New" w:cs="Courier New"/>
+          <w:color w:val="CC7832"/>
+          <w:sz w:val="21"/>
+          <w:szCs w:val="21"/>
+        </w:rPr>
+        <w:br/>
+        <w:t xml:space="preserve">    </w:t>
+      </w:r>
+      <w:proofErr w:type="spellStart"/>
+      <w:r>
+        <w:rPr>
+          <w:rFonts w:ascii="Courier New" w:eastAsia="Times New Roman" w:hAnsi="Courier New" w:cs="Courier New"/>
+          <w:color w:val="A9B7C6"/>
+          <w:sz w:val="21"/>
+          <w:szCs w:val="21"/>
+        </w:rPr>
+        <w:t>displaySmall</w:t>
+      </w:r>
+      <w:proofErr w:type="spellEnd"/>
+      <w:r>
+        <w:rPr>
+          <w:rFonts w:ascii="Courier New" w:eastAsia="Times New Roman" w:hAnsi="Courier New" w:cs="Courier New"/>
+          <w:color w:val="A9B7C6"/>
+          <w:sz w:val="21"/>
+          <w:szCs w:val="21"/>
+        </w:rPr>
+        <w:t xml:space="preserve">: </w:t>
+      </w:r>
+      <w:proofErr w:type="spellStart"/>
+      <w:r>
+        <w:rPr>
+          <w:rFonts w:ascii="Courier New" w:eastAsia="Times New Roman" w:hAnsi="Courier New" w:cs="Courier New"/>
+          <w:color w:val="A9B7C6"/>
+          <w:sz w:val="21"/>
+          <w:szCs w:val="21"/>
+        </w:rPr>
+        <w:t>GoogleFonts.</w:t>
+      </w:r>
+      <w:r>
+        <w:rPr>
+          <w:rFonts w:ascii="Courier New" w:eastAsia="Times New Roman" w:hAnsi="Courier New" w:cs="Courier New"/>
+          <w:i/>
+          <w:iCs/>
+          <w:color w:val="9876AA"/>
+          <w:sz w:val="21"/>
+          <w:szCs w:val="21"/>
+        </w:rPr>
+        <w:t>pacifico</w:t>
+      </w:r>
+      <w:proofErr w:type="spellEnd"/>
+      <w:r>
+        <w:rPr>
+          <w:rFonts w:ascii="Courier New" w:eastAsia="Times New Roman" w:hAnsi="Courier New" w:cs="Courier New"/>
+          <w:color w:val="A9B7C6"/>
+          <w:sz w:val="21"/>
+          <w:szCs w:val="21"/>
+        </w:rPr>
+        <w:t>()</w:t>
+      </w:r>
+      <w:r>
+        <w:rPr>
+          <w:rFonts w:ascii="Courier New" w:eastAsia="Times New Roman" w:hAnsi="Courier New" w:cs="Courier New"/>
+          <w:color w:val="CC7832"/>
+          <w:sz w:val="21"/>
+          <w:szCs w:val="21"/>
+        </w:rPr>
+        <w:t>,</w:t>
+      </w:r>
+      <w:r>
+        <w:rPr>
+          <w:rFonts w:ascii="Courier New" w:eastAsia="Times New Roman" w:hAnsi="Courier New" w:cs="Courier New"/>
+          <w:color w:val="CC7832"/>
+          <w:sz w:val="21"/>
+          <w:szCs w:val="21"/>
+        </w:rPr>
+        <w:br/>
+        <w:t xml:space="preserve">  </w:t>
+      </w:r>
+      <w:r>
+        <w:rPr>
+          <w:rFonts w:ascii="Courier New" w:eastAsia="Times New Roman" w:hAnsi="Courier New" w:cs="Courier New"/>
+          <w:color w:val="A9B7C6"/>
+          <w:sz w:val="21"/>
+          <w:szCs w:val="21"/>
+        </w:rPr>
+        <w:t>)</w:t>
+      </w:r>
+      <w:r>
+        <w:rPr>
+          <w:rFonts w:ascii="Courier New" w:eastAsia="Times New Roman" w:hAnsi="Courier New" w:cs="Courier New"/>
+          <w:color w:val="CC7832"/>
+          <w:sz w:val="21"/>
+          <w:szCs w:val="21"/>
+        </w:rPr>
+        <w:t>,</w:t>
+      </w:r>
+      <w:r>
+        <w:rPr>
+          <w:rFonts w:ascii="Courier New" w:eastAsia="Times New Roman" w:hAnsi="Courier New" w:cs="Courier New"/>
+          <w:color w:val="CC7832"/>
+          <w:sz w:val="21"/>
+          <w:szCs w:val="21"/>
+        </w:rPr>
+        <w:br/>
+        <w:t xml:space="preserve">  </w:t>
+      </w:r>
+      <w:r>
+        <w:rPr>
+          <w:rFonts w:ascii="Courier New" w:eastAsia="Times New Roman" w:hAnsi="Courier New" w:cs="Courier New"/>
+          <w:color w:val="A9B7C6"/>
+          <w:sz w:val="21"/>
+          <w:szCs w:val="21"/>
+        </w:rPr>
+        <w:t xml:space="preserve">useMaterial3: </w:t>
+      </w:r>
+      <w:r>
+        <w:rPr>
+          <w:rFonts w:ascii="Courier New" w:eastAsia="Times New Roman" w:hAnsi="Courier New" w:cs="Courier New"/>
+          <w:color w:val="CC7832"/>
+          <w:sz w:val="21"/>
+          <w:szCs w:val="21"/>
+        </w:rPr>
+        <w:t>true,</w:t>
+      </w:r>
+      <w:r>
+        <w:rPr>
+          <w:rFonts w:ascii="Courier New" w:eastAsia="Times New Roman" w:hAnsi="Courier New" w:cs="Courier New"/>
+          <w:color w:val="CC7832"/>
+          <w:sz w:val="21"/>
+          <w:szCs w:val="21"/>
+        </w:rPr>
+        <w:br/>
+      </w:r>
+      <w:r>
+        <w:rPr>
+          <w:rFonts w:ascii="Courier New" w:eastAsia="Times New Roman" w:hAnsi="Courier New" w:cs="Courier New"/>
+          <w:color w:val="A9B7C6"/>
+          <w:sz w:val="21"/>
+          <w:szCs w:val="21"/>
+        </w:rPr>
+        <w:t>)</w:t>
+      </w:r>
+      <w:r>
+        <w:rPr>
+          <w:rFonts w:ascii="Courier New" w:eastAsia="Times New Roman" w:hAnsi="Courier New" w:cs="Courier New"/>
+          <w:color w:val="CC7832"/>
+          <w:sz w:val="21"/>
+          <w:szCs w:val="21"/>
+        </w:rPr>
+        <w:t>,</w:t>
+      </w:r>
+    </w:p>
+    <w:p>
+      <w:pPr>
+        <w:jc w:val="both"/>
+        <w:rPr>
+          <w:sz w:val="28"/>
+          <w:szCs w:val="28"/>
+        </w:rPr>
+      </w:pPr>
+    </w:p>
+    <w:p>
+      <w:pPr>
         <w:pStyle w:val="ListParagraph"/>
         <w:jc w:val="both"/>
         <w:rPr>
@@ -159,6 +1334,69 @@
         </w:rPr>
         <w:t xml:space="preserve"> project </w:t>
       </w:r>
+    </w:p>
+    <w:p>
+      <w:pPr>
+        <w:pStyle w:val="ListParagraph"/>
+        <w:jc w:val="both"/>
+        <w:rPr>
+          <w:sz w:val="28"/>
+          <w:szCs w:val="28"/>
+        </w:rPr>
+      </w:pPr>
+    </w:p>
+    <w:p>
+      <w:pPr>
+        <w:pStyle w:val="ListParagraph"/>
+        <w:jc w:val="both"/>
+        <w:rPr>
+          <w:sz w:val="28"/>
+          <w:szCs w:val="28"/>
+        </w:rPr>
+      </w:pPr>
+    </w:p>
+    <w:p>
+      <w:pPr>
+        <w:pStyle w:val="ListParagraph"/>
+        <w:jc w:val="both"/>
+        <w:rPr>
+          <w:sz w:val="28"/>
+          <w:szCs w:val="28"/>
+        </w:rPr>
+      </w:pPr>
+      <w:r>
+        <w:rPr>
+          <w:sz w:val="28"/>
+          <w:szCs w:val="28"/>
+        </w:rPr>
+        <w:t xml:space="preserve">Declare the </w:t>
+      </w:r>
+      <w:proofErr w:type="spellStart"/>
+      <w:r>
+        <w:rPr>
+          <w:sz w:val="28"/>
+          <w:szCs w:val="28"/>
+        </w:rPr>
+        <w:t>riverpod</w:t>
+      </w:r>
+      <w:proofErr w:type="spellEnd"/>
+      <w:r>
+        <w:rPr>
+          <w:sz w:val="28"/>
+          <w:szCs w:val="28"/>
+        </w:rPr>
+        <w:t xml:space="preserve"> data for the application </w:t>
+      </w:r>
+    </w:p>
+    <w:p>
+      <w:pPr>
+        <w:pStyle w:val="ListParagraph"/>
+        <w:jc w:val="both"/>
+        <w:rPr>
+          <w:sz w:val="28"/>
+          <w:szCs w:val="28"/>
+        </w:rPr>
+      </w:pPr>
     </w:p>
     <w:p>
       <w:pPr>
@@ -708,7 +1946,6 @@
   <w:style w:type="character" w:default="1" w:styleId="DefaultParagraphFont">
     <w:name w:val="Default Paragraph Font"/>
     <w:uiPriority w:val="1"/>
-    <w:semiHidden/>
     <w:unhideWhenUsed/>
   </w:style>
   <w:style w:type="table" w:default="1" w:styleId="TableNormal">
@@ -742,6 +1979,54 @@
       <w:ind w:left="720"/>
       <w:contextualSpacing/>
     </w:pPr>
+  </w:style>
+  <w:style w:type="paragraph" w:styleId="HTMLPreformatted">
+    <w:name w:val="HTML Preformatted"/>
+    <w:basedOn w:val="Normal"/>
+    <w:link w:val="HTMLPreformattedChar"/>
+    <w:uiPriority w:val="99"/>
+    <w:semiHidden/>
+    <w:unhideWhenUsed/>
+    <w:rsid w:val="003B1838"/>
+    <w:pPr>
+      <w:tabs>
+        <w:tab w:val="left" w:pos="916"/>
+        <w:tab w:val="left" w:pos="1832"/>
+        <w:tab w:val="left" w:pos="2748"/>
+        <w:tab w:val="left" w:pos="3664"/>
+        <w:tab w:val="left" w:pos="4580"/>
+        <w:tab w:val="left" w:pos="5496"/>
+        <w:tab w:val="left" w:pos="6412"/>
+        <w:tab w:val="left" w:pos="7328"/>
+        <w:tab w:val="left" w:pos="8244"/>
+        <w:tab w:val="left" w:pos="9160"/>
+        <w:tab w:val="left" w:pos="10076"/>
+        <w:tab w:val="left" w:pos="10992"/>
+        <w:tab w:val="left" w:pos="11908"/>
+        <w:tab w:val="left" w:pos="12824"/>
+        <w:tab w:val="left" w:pos="13740"/>
+        <w:tab w:val="left" w:pos="14656"/>
+      </w:tabs>
+      <w:spacing w:after="0" w:line="240" w:lineRule="auto"/>
+    </w:pPr>
+    <w:rPr>
+      <w:rFonts w:ascii="Courier New" w:eastAsia="Times New Roman" w:hAnsi="Courier New" w:cs="Courier New"/>
+      <w:sz w:val="20"/>
+      <w:szCs w:val="20"/>
+    </w:rPr>
+  </w:style>
+  <w:style w:type="character" w:customStyle="1" w:styleId="HTMLPreformattedChar">
+    <w:name w:val="HTML Preformatted Char"/>
+    <w:basedOn w:val="DefaultParagraphFont"/>
+    <w:link w:val="HTMLPreformatted"/>
+    <w:uiPriority w:val="99"/>
+    <w:semiHidden/>
+    <w:rsid w:val="003B1838"/>
+    <w:rPr>
+      <w:rFonts w:ascii="Courier New" w:eastAsia="Times New Roman" w:hAnsi="Courier New" w:cs="Courier New"/>
+      <w:sz w:val="20"/>
+      <w:szCs w:val="20"/>
+    </w:rPr>
   </w:style>
 </w:styles>
 </file>

</xml_diff>

<commit_message>
User Registration page aded but still will make some changes
</commit_message>
<xml_diff>
--- a/Giftcard project.docx
+++ b/Giftcard project.docx
@@ -468,7 +468,6 @@
         <w:t xml:space="preserve">theme: </w:t>
       </w:r>
       <w:proofErr w:type="spellStart"/>
-      <w:proofErr w:type="gramStart"/>
       <w:r>
         <w:rPr>
           <w:rFonts w:ascii="Courier New" w:eastAsia="Times New Roman" w:hAnsi="Courier New" w:cs="Courier New"/>
@@ -488,7 +487,6 @@
         </w:rPr>
         <w:t>(</w:t>
       </w:r>
-      <w:proofErr w:type="gramEnd"/>
       <w:r>
         <w:rPr>
           <w:rFonts w:ascii="Courier New" w:eastAsia="Times New Roman" w:hAnsi="Courier New" w:cs="Courier New"/>
@@ -1412,6 +1410,1598 @@
           <w:szCs w:val="28"/>
         </w:rPr>
         <w:t xml:space="preserve"> </w:t>
+      </w:r>
+    </w:p>
+    <w:p>
+      <w:pPr>
+        <w:jc w:val="both"/>
+        <w:rPr>
+          <w:sz w:val="28"/>
+          <w:szCs w:val="28"/>
+        </w:rPr>
+      </w:pPr>
+    </w:p>
+    <w:p>
+      <w:pPr>
+        <w:jc w:val="both"/>
+        <w:rPr>
+          <w:sz w:val="28"/>
+          <w:szCs w:val="28"/>
+        </w:rPr>
+      </w:pPr>
+      <w:r>
+        <w:rPr>
+          <w:sz w:val="28"/>
+          <w:szCs w:val="28"/>
+        </w:rPr>
+        <w:t xml:space="preserve">how to register a user and saving it to database with </w:t>
+      </w:r>
+      <w:proofErr w:type="spellStart"/>
+      <w:r>
+        <w:rPr>
+          <w:sz w:val="28"/>
+          <w:szCs w:val="28"/>
+        </w:rPr>
+        <w:t>stateNotifier</w:t>
+      </w:r>
+      <w:proofErr w:type="spellEnd"/>
+      <w:r>
+        <w:rPr>
+          <w:sz w:val="28"/>
+          <w:szCs w:val="28"/>
+        </w:rPr>
+        <w:t xml:space="preserve"> </w:t>
+      </w:r>
+      <w:proofErr w:type="spellStart"/>
+      <w:r>
+        <w:rPr>
+          <w:sz w:val="28"/>
+          <w:szCs w:val="28"/>
+        </w:rPr>
+        <w:t>riverpod</w:t>
+      </w:r>
+      <w:proofErr w:type="spellEnd"/>
+      <w:r>
+        <w:rPr>
+          <w:sz w:val="28"/>
+          <w:szCs w:val="28"/>
+        </w:rPr>
+        <w:t xml:space="preserve"> flutter </w:t>
+      </w:r>
+    </w:p>
+    <w:p>
+      <w:pPr>
+        <w:jc w:val="both"/>
+        <w:rPr>
+          <w:sz w:val="28"/>
+          <w:szCs w:val="28"/>
+        </w:rPr>
+      </w:pPr>
+      <w:r>
+        <w:rPr>
+          <w:sz w:val="28"/>
+          <w:szCs w:val="28"/>
+        </w:rPr>
+        <w:t>ChatGPT</w:t>
+      </w:r>
+    </w:p>
+    <w:p>
+      <w:pPr>
+        <w:jc w:val="both"/>
+        <w:rPr>
+          <w:sz w:val="28"/>
+          <w:szCs w:val="28"/>
+        </w:rPr>
+      </w:pPr>
+      <w:r>
+        <w:rPr>
+          <w:sz w:val="28"/>
+          <w:szCs w:val="28"/>
+        </w:rPr>
+        <w:t>!</w:t>
+      </w:r>
+    </w:p>
+    <w:p>
+      <w:pPr>
+        <w:jc w:val="both"/>
+        <w:rPr>
+          <w:sz w:val="28"/>
+          <w:szCs w:val="28"/>
+        </w:rPr>
+      </w:pPr>
+      <w:r>
+        <w:rPr>
+          <w:sz w:val="28"/>
+          <w:szCs w:val="28"/>
+        </w:rPr>
+        <w:t xml:space="preserve">Using </w:t>
+      </w:r>
+      <w:proofErr w:type="spellStart"/>
+      <w:r>
+        <w:rPr>
+          <w:sz w:val="28"/>
+          <w:szCs w:val="28"/>
+        </w:rPr>
+        <w:t>Riverpod's</w:t>
+      </w:r>
+      <w:proofErr w:type="spellEnd"/>
+      <w:r>
+        <w:rPr>
+          <w:sz w:val="28"/>
+          <w:szCs w:val="28"/>
+        </w:rPr>
+        <w:t xml:space="preserve"> </w:t>
+      </w:r>
+      <w:proofErr w:type="spellStart"/>
+      <w:r>
+        <w:rPr>
+          <w:sz w:val="28"/>
+          <w:szCs w:val="28"/>
+        </w:rPr>
+        <w:t>StateNotifier</w:t>
+      </w:r>
+      <w:proofErr w:type="spellEnd"/>
+      <w:r>
+        <w:rPr>
+          <w:sz w:val="28"/>
+          <w:szCs w:val="28"/>
+        </w:rPr>
+        <w:t xml:space="preserve"> in Flutter to register a user and save it to a database involves several steps. Here's a basic outline of how you can achieve this:</w:t>
+      </w:r>
+    </w:p>
+    <w:p>
+      <w:pPr>
+        <w:jc w:val="both"/>
+        <w:rPr>
+          <w:sz w:val="28"/>
+          <w:szCs w:val="28"/>
+        </w:rPr>
+      </w:pPr>
+    </w:p>
+    <w:p>
+      <w:pPr>
+        <w:jc w:val="both"/>
+        <w:rPr>
+          <w:sz w:val="28"/>
+          <w:szCs w:val="28"/>
+        </w:rPr>
+      </w:pPr>
+      <w:r>
+        <w:rPr>
+          <w:sz w:val="28"/>
+          <w:szCs w:val="28"/>
+        </w:rPr>
+        <w:t xml:space="preserve">Set up </w:t>
+      </w:r>
+      <w:proofErr w:type="spellStart"/>
+      <w:r>
+        <w:rPr>
+          <w:sz w:val="28"/>
+          <w:szCs w:val="28"/>
+        </w:rPr>
+        <w:t>Riverpod</w:t>
+      </w:r>
+      <w:proofErr w:type="spellEnd"/>
+      <w:r>
+        <w:rPr>
+          <w:sz w:val="28"/>
+          <w:szCs w:val="28"/>
+        </w:rPr>
+        <w:t xml:space="preserve">: Ensure you have </w:t>
+      </w:r>
+      <w:proofErr w:type="spellStart"/>
+      <w:r>
+        <w:rPr>
+          <w:sz w:val="28"/>
+          <w:szCs w:val="28"/>
+        </w:rPr>
+        <w:t>Riverpod</w:t>
+      </w:r>
+      <w:proofErr w:type="spellEnd"/>
+      <w:r>
+        <w:rPr>
+          <w:sz w:val="28"/>
+          <w:szCs w:val="28"/>
+        </w:rPr>
+        <w:t xml:space="preserve"> set up in your Flutter project. You'll need to add the necessary dependencies to your </w:t>
+      </w:r>
+      <w:proofErr w:type="spellStart"/>
+      <w:r>
+        <w:rPr>
+          <w:sz w:val="28"/>
+          <w:szCs w:val="28"/>
+        </w:rPr>
+        <w:t>pubspec.yaml</w:t>
+      </w:r>
+      <w:proofErr w:type="spellEnd"/>
+      <w:r>
+        <w:rPr>
+          <w:sz w:val="28"/>
+          <w:szCs w:val="28"/>
+        </w:rPr>
+        <w:t xml:space="preserve"> file and import the required packages in your Dart files.</w:t>
+      </w:r>
+    </w:p>
+    <w:p>
+      <w:pPr>
+        <w:jc w:val="both"/>
+        <w:rPr>
+          <w:sz w:val="28"/>
+          <w:szCs w:val="28"/>
+        </w:rPr>
+      </w:pPr>
+    </w:p>
+    <w:p>
+      <w:pPr>
+        <w:jc w:val="both"/>
+        <w:rPr>
+          <w:sz w:val="28"/>
+          <w:szCs w:val="28"/>
+        </w:rPr>
+      </w:pPr>
+      <w:r>
+        <w:rPr>
+          <w:sz w:val="28"/>
+          <w:szCs w:val="28"/>
+        </w:rPr>
+        <w:t>Create a User model: Define a class to represent a user. This class will contain properties such as username, email, password, etc.</w:t>
+      </w:r>
+    </w:p>
+    <w:p>
+      <w:pPr>
+        <w:jc w:val="both"/>
+        <w:rPr>
+          <w:sz w:val="28"/>
+          <w:szCs w:val="28"/>
+        </w:rPr>
+      </w:pPr>
+    </w:p>
+    <w:p>
+      <w:pPr>
+        <w:jc w:val="both"/>
+        <w:rPr>
+          <w:sz w:val="28"/>
+          <w:szCs w:val="28"/>
+        </w:rPr>
+      </w:pPr>
+      <w:r>
+        <w:rPr>
+          <w:sz w:val="28"/>
+          <w:szCs w:val="28"/>
+        </w:rPr>
+        <w:t>Set up a Database Provider: Create a provider for your database instance. This provider will handle interactions with the database.</w:t>
+      </w:r>
+    </w:p>
+    <w:p>
+      <w:pPr>
+        <w:jc w:val="both"/>
+        <w:rPr>
+          <w:sz w:val="28"/>
+          <w:szCs w:val="28"/>
+        </w:rPr>
+      </w:pPr>
+    </w:p>
+    <w:p>
+      <w:pPr>
+        <w:jc w:val="both"/>
+        <w:rPr>
+          <w:sz w:val="28"/>
+          <w:szCs w:val="28"/>
+        </w:rPr>
+      </w:pPr>
+      <w:r>
+        <w:rPr>
+          <w:sz w:val="28"/>
+          <w:szCs w:val="28"/>
+        </w:rPr>
+        <w:t xml:space="preserve">Create a </w:t>
+      </w:r>
+      <w:proofErr w:type="spellStart"/>
+      <w:r>
+        <w:rPr>
+          <w:sz w:val="28"/>
+          <w:szCs w:val="28"/>
+        </w:rPr>
+        <w:t>StateNotifier</w:t>
+      </w:r>
+      <w:proofErr w:type="spellEnd"/>
+      <w:r>
+        <w:rPr>
+          <w:sz w:val="28"/>
+          <w:szCs w:val="28"/>
+        </w:rPr>
+        <w:t xml:space="preserve">: Build a </w:t>
+      </w:r>
+      <w:proofErr w:type="spellStart"/>
+      <w:r>
+        <w:rPr>
+          <w:sz w:val="28"/>
+          <w:szCs w:val="28"/>
+        </w:rPr>
+        <w:t>StateNotifier</w:t>
+      </w:r>
+      <w:proofErr w:type="spellEnd"/>
+      <w:r>
+        <w:rPr>
+          <w:sz w:val="28"/>
+          <w:szCs w:val="28"/>
+        </w:rPr>
+        <w:t xml:space="preserve"> class that will handle the state of user registration. This class will contain methods for registering a user and updating the state accordingly.</w:t>
+      </w:r>
+    </w:p>
+    <w:p>
+      <w:pPr>
+        <w:jc w:val="both"/>
+        <w:rPr>
+          <w:sz w:val="28"/>
+          <w:szCs w:val="28"/>
+        </w:rPr>
+      </w:pPr>
+    </w:p>
+    <w:p>
+      <w:pPr>
+        <w:jc w:val="both"/>
+        <w:rPr>
+          <w:sz w:val="28"/>
+          <w:szCs w:val="28"/>
+        </w:rPr>
+      </w:pPr>
+      <w:r>
+        <w:rPr>
+          <w:sz w:val="28"/>
+          <w:szCs w:val="28"/>
+        </w:rPr>
+        <w:lastRenderedPageBreak/>
+        <w:t>Register User: Implement the functionality to register a user. This typically involves validating user input, saving the user to the database, and updating the state based on the result.</w:t>
+      </w:r>
+    </w:p>
+    <w:p>
+      <w:pPr>
+        <w:jc w:val="both"/>
+        <w:rPr>
+          <w:sz w:val="28"/>
+          <w:szCs w:val="28"/>
+        </w:rPr>
+      </w:pPr>
+    </w:p>
+    <w:p>
+      <w:pPr>
+        <w:jc w:val="both"/>
+        <w:rPr>
+          <w:sz w:val="28"/>
+          <w:szCs w:val="28"/>
+        </w:rPr>
+      </w:pPr>
+      <w:r>
+        <w:rPr>
+          <w:sz w:val="28"/>
+          <w:szCs w:val="28"/>
+        </w:rPr>
+        <w:t>Update UI: Update your UI to reflect the state of the user registration process. This might include showing loading indicators, error messages, or success notifications.</w:t>
+      </w:r>
+    </w:p>
+    <w:p>
+      <w:pPr>
+        <w:jc w:val="both"/>
+        <w:rPr>
+          <w:sz w:val="28"/>
+          <w:szCs w:val="28"/>
+        </w:rPr>
+      </w:pPr>
+    </w:p>
+    <w:p>
+      <w:pPr>
+        <w:jc w:val="both"/>
+        <w:rPr>
+          <w:sz w:val="28"/>
+          <w:szCs w:val="28"/>
+        </w:rPr>
+      </w:pPr>
+      <w:r>
+        <w:rPr>
+          <w:sz w:val="28"/>
+          <w:szCs w:val="28"/>
+        </w:rPr>
+        <w:t>Here's a simplified example to illustrate these steps:</w:t>
+      </w:r>
+    </w:p>
+    <w:p>
+      <w:pPr>
+        <w:jc w:val="both"/>
+        <w:rPr>
+          <w:sz w:val="28"/>
+          <w:szCs w:val="28"/>
+        </w:rPr>
+      </w:pPr>
+    </w:p>
+    <w:p>
+      <w:pPr>
+        <w:jc w:val="both"/>
+        <w:rPr>
+          <w:sz w:val="28"/>
+          <w:szCs w:val="28"/>
+        </w:rPr>
+      </w:pPr>
+      <w:r>
+        <w:rPr>
+          <w:sz w:val="28"/>
+          <w:szCs w:val="28"/>
+        </w:rPr>
+        <w:t>dart</w:t>
+      </w:r>
+    </w:p>
+    <w:p>
+      <w:pPr>
+        <w:jc w:val="both"/>
+        <w:rPr>
+          <w:sz w:val="28"/>
+          <w:szCs w:val="28"/>
+        </w:rPr>
+      </w:pPr>
+      <w:r>
+        <w:rPr>
+          <w:sz w:val="28"/>
+          <w:szCs w:val="28"/>
+        </w:rPr>
+        <w:t>Copy code</w:t>
+      </w:r>
+    </w:p>
+    <w:p>
+      <w:pPr>
+        <w:jc w:val="both"/>
+        <w:rPr>
+          <w:sz w:val="28"/>
+          <w:szCs w:val="28"/>
+        </w:rPr>
+      </w:pPr>
+      <w:r>
+        <w:rPr>
+          <w:sz w:val="28"/>
+          <w:szCs w:val="28"/>
+        </w:rPr>
+        <w:t xml:space="preserve">// 1. Set up </w:t>
+      </w:r>
+      <w:proofErr w:type="spellStart"/>
+      <w:r>
+        <w:rPr>
+          <w:sz w:val="28"/>
+          <w:szCs w:val="28"/>
+        </w:rPr>
+        <w:t>Riverpod</w:t>
+      </w:r>
+      <w:proofErr w:type="spellEnd"/>
+    </w:p>
+    <w:p>
+      <w:pPr>
+        <w:jc w:val="both"/>
+        <w:rPr>
+          <w:sz w:val="28"/>
+          <w:szCs w:val="28"/>
+        </w:rPr>
+      </w:pPr>
+      <w:r>
+        <w:rPr>
+          <w:sz w:val="28"/>
+          <w:szCs w:val="28"/>
+        </w:rPr>
+        <w:t>import '</w:t>
+      </w:r>
+      <w:proofErr w:type="spellStart"/>
+      <w:r>
+        <w:rPr>
+          <w:sz w:val="28"/>
+          <w:szCs w:val="28"/>
+        </w:rPr>
+        <w:t>package:flutter_riverpod</w:t>
+      </w:r>
+      <w:proofErr w:type="spellEnd"/>
+      <w:r>
+        <w:rPr>
+          <w:sz w:val="28"/>
+          <w:szCs w:val="28"/>
+        </w:rPr>
+        <w:t>/</w:t>
+      </w:r>
+      <w:proofErr w:type="spellStart"/>
+      <w:r>
+        <w:rPr>
+          <w:sz w:val="28"/>
+          <w:szCs w:val="28"/>
+        </w:rPr>
+        <w:t>flutter_riverpod.dart</w:t>
+      </w:r>
+      <w:proofErr w:type="spellEnd"/>
+      <w:r>
+        <w:rPr>
+          <w:sz w:val="28"/>
+          <w:szCs w:val="28"/>
+        </w:rPr>
+        <w:t>';</w:t>
+      </w:r>
+    </w:p>
+    <w:p>
+      <w:pPr>
+        <w:jc w:val="both"/>
+        <w:rPr>
+          <w:sz w:val="28"/>
+          <w:szCs w:val="28"/>
+        </w:rPr>
+      </w:pPr>
+    </w:p>
+    <w:p>
+      <w:pPr>
+        <w:jc w:val="both"/>
+        <w:rPr>
+          <w:sz w:val="28"/>
+          <w:szCs w:val="28"/>
+        </w:rPr>
+      </w:pPr>
+      <w:r>
+        <w:rPr>
+          <w:sz w:val="28"/>
+          <w:szCs w:val="28"/>
+        </w:rPr>
+        <w:t>// 2. Create a User model</w:t>
+      </w:r>
+    </w:p>
+    <w:p>
+      <w:pPr>
+        <w:jc w:val="both"/>
+        <w:rPr>
+          <w:sz w:val="28"/>
+          <w:szCs w:val="28"/>
+        </w:rPr>
+      </w:pPr>
+      <w:r>
+        <w:rPr>
+          <w:sz w:val="28"/>
+          <w:szCs w:val="28"/>
+        </w:rPr>
+        <w:t>class User {</w:t>
+      </w:r>
+    </w:p>
+    <w:p>
+      <w:pPr>
+        <w:jc w:val="both"/>
+        <w:rPr>
+          <w:sz w:val="28"/>
+          <w:szCs w:val="28"/>
+        </w:rPr>
+      </w:pPr>
+      <w:r>
+        <w:rPr>
+          <w:sz w:val="28"/>
+          <w:szCs w:val="28"/>
+        </w:rPr>
+        <w:t xml:space="preserve">  final String username;</w:t>
+      </w:r>
+    </w:p>
+    <w:p>
+      <w:pPr>
+        <w:jc w:val="both"/>
+        <w:rPr>
+          <w:sz w:val="28"/>
+          <w:szCs w:val="28"/>
+        </w:rPr>
+      </w:pPr>
+      <w:r>
+        <w:rPr>
+          <w:sz w:val="28"/>
+          <w:szCs w:val="28"/>
+        </w:rPr>
+        <w:t xml:space="preserve">  final String email;</w:t>
+      </w:r>
+    </w:p>
+    <w:p>
+      <w:pPr>
+        <w:jc w:val="both"/>
+        <w:rPr>
+          <w:sz w:val="28"/>
+          <w:szCs w:val="28"/>
+        </w:rPr>
+      </w:pPr>
+      <w:r>
+        <w:rPr>
+          <w:sz w:val="28"/>
+          <w:szCs w:val="28"/>
+        </w:rPr>
+        <w:t xml:space="preserve">  final String password;</w:t>
+      </w:r>
+    </w:p>
+    <w:p>
+      <w:pPr>
+        <w:jc w:val="both"/>
+        <w:rPr>
+          <w:sz w:val="28"/>
+          <w:szCs w:val="28"/>
+        </w:rPr>
+      </w:pPr>
+    </w:p>
+    <w:p>
+      <w:pPr>
+        <w:jc w:val="both"/>
+        <w:rPr>
+          <w:sz w:val="28"/>
+          <w:szCs w:val="28"/>
+        </w:rPr>
+      </w:pPr>
+      <w:r>
+        <w:rPr>
+          <w:sz w:val="28"/>
+          <w:szCs w:val="28"/>
+        </w:rPr>
+        <w:t xml:space="preserve">  User({required </w:t>
+      </w:r>
+      <w:proofErr w:type="spellStart"/>
+      <w:r>
+        <w:rPr>
+          <w:sz w:val="28"/>
+          <w:szCs w:val="28"/>
+        </w:rPr>
+        <w:t>this.username</w:t>
+      </w:r>
+      <w:proofErr w:type="spellEnd"/>
+      <w:r>
+        <w:rPr>
+          <w:sz w:val="28"/>
+          <w:szCs w:val="28"/>
+        </w:rPr>
+        <w:t xml:space="preserve">, required </w:t>
+      </w:r>
+      <w:proofErr w:type="spellStart"/>
+      <w:r>
+        <w:rPr>
+          <w:sz w:val="28"/>
+          <w:szCs w:val="28"/>
+        </w:rPr>
+        <w:t>this.email</w:t>
+      </w:r>
+      <w:proofErr w:type="spellEnd"/>
+      <w:r>
+        <w:rPr>
+          <w:sz w:val="28"/>
+          <w:szCs w:val="28"/>
+        </w:rPr>
+        <w:t xml:space="preserve">, required </w:t>
+      </w:r>
+      <w:proofErr w:type="spellStart"/>
+      <w:r>
+        <w:rPr>
+          <w:sz w:val="28"/>
+          <w:szCs w:val="28"/>
+        </w:rPr>
+        <w:t>this.password</w:t>
+      </w:r>
+      <w:proofErr w:type="spellEnd"/>
+      <w:r>
+        <w:rPr>
+          <w:sz w:val="28"/>
+          <w:szCs w:val="28"/>
+        </w:rPr>
+        <w:t>});</w:t>
+      </w:r>
+    </w:p>
+    <w:p>
+      <w:pPr>
+        <w:jc w:val="both"/>
+        <w:rPr>
+          <w:sz w:val="28"/>
+          <w:szCs w:val="28"/>
+        </w:rPr>
+      </w:pPr>
+      <w:r>
+        <w:rPr>
+          <w:sz w:val="28"/>
+          <w:szCs w:val="28"/>
+        </w:rPr>
+        <w:t>}</w:t>
+      </w:r>
+    </w:p>
+    <w:p>
+      <w:pPr>
+        <w:jc w:val="both"/>
+        <w:rPr>
+          <w:sz w:val="28"/>
+          <w:szCs w:val="28"/>
+        </w:rPr>
+      </w:pPr>
+    </w:p>
+    <w:p>
+      <w:pPr>
+        <w:jc w:val="both"/>
+        <w:rPr>
+          <w:sz w:val="28"/>
+          <w:szCs w:val="28"/>
+        </w:rPr>
+      </w:pPr>
+      <w:r>
+        <w:rPr>
+          <w:sz w:val="28"/>
+          <w:szCs w:val="28"/>
+        </w:rPr>
+        <w:t>// 3. Set up a Database Provider (dummy implementation)</w:t>
+      </w:r>
+    </w:p>
+    <w:p>
+      <w:pPr>
+        <w:jc w:val="both"/>
+        <w:rPr>
+          <w:sz w:val="28"/>
+          <w:szCs w:val="28"/>
+        </w:rPr>
+      </w:pPr>
+      <w:r>
+        <w:rPr>
+          <w:sz w:val="28"/>
+          <w:szCs w:val="28"/>
+        </w:rPr>
+        <w:t xml:space="preserve">final </w:t>
+      </w:r>
+      <w:proofErr w:type="spellStart"/>
+      <w:r>
+        <w:rPr>
+          <w:sz w:val="28"/>
+          <w:szCs w:val="28"/>
+        </w:rPr>
+        <w:t>databaseProvider</w:t>
+      </w:r>
+      <w:proofErr w:type="spellEnd"/>
+      <w:r>
+        <w:rPr>
+          <w:sz w:val="28"/>
+          <w:szCs w:val="28"/>
+        </w:rPr>
+        <w:t xml:space="preserve"> = Provider&lt;Database&gt;((ref) =&gt; </w:t>
+      </w:r>
+      <w:proofErr w:type="spellStart"/>
+      <w:r>
+        <w:rPr>
+          <w:sz w:val="28"/>
+          <w:szCs w:val="28"/>
+        </w:rPr>
+        <w:t>DummyDatabase</w:t>
+      </w:r>
+      <w:proofErr w:type="spellEnd"/>
+      <w:r>
+        <w:rPr>
+          <w:sz w:val="28"/>
+          <w:szCs w:val="28"/>
+        </w:rPr>
+        <w:t>());</w:t>
+      </w:r>
+    </w:p>
+    <w:p>
+      <w:pPr>
+        <w:jc w:val="both"/>
+        <w:rPr>
+          <w:sz w:val="28"/>
+          <w:szCs w:val="28"/>
+        </w:rPr>
+      </w:pPr>
+    </w:p>
+    <w:p>
+      <w:pPr>
+        <w:jc w:val="both"/>
+        <w:rPr>
+          <w:sz w:val="28"/>
+          <w:szCs w:val="28"/>
+        </w:rPr>
+      </w:pPr>
+      <w:r>
+        <w:rPr>
+          <w:sz w:val="28"/>
+          <w:szCs w:val="28"/>
+        </w:rPr>
+        <w:t>abstract class Database {</w:t>
+      </w:r>
+    </w:p>
+    <w:p>
+      <w:pPr>
+        <w:jc w:val="both"/>
+        <w:rPr>
+          <w:sz w:val="28"/>
+          <w:szCs w:val="28"/>
+        </w:rPr>
+      </w:pPr>
+      <w:r>
+        <w:rPr>
+          <w:sz w:val="28"/>
+          <w:szCs w:val="28"/>
+        </w:rPr>
+        <w:t xml:space="preserve">  Future&lt;void&gt; </w:t>
+      </w:r>
+      <w:proofErr w:type="spellStart"/>
+      <w:r>
+        <w:rPr>
+          <w:sz w:val="28"/>
+          <w:szCs w:val="28"/>
+        </w:rPr>
+        <w:t>saveUser</w:t>
+      </w:r>
+      <w:proofErr w:type="spellEnd"/>
+      <w:r>
+        <w:rPr>
+          <w:sz w:val="28"/>
+          <w:szCs w:val="28"/>
+        </w:rPr>
+        <w:t>(User user);</w:t>
+      </w:r>
+    </w:p>
+    <w:p>
+      <w:pPr>
+        <w:jc w:val="both"/>
+        <w:rPr>
+          <w:sz w:val="28"/>
+          <w:szCs w:val="28"/>
+        </w:rPr>
+      </w:pPr>
+      <w:r>
+        <w:rPr>
+          <w:sz w:val="28"/>
+          <w:szCs w:val="28"/>
+        </w:rPr>
+        <w:t>}</w:t>
+      </w:r>
+    </w:p>
+    <w:p>
+      <w:pPr>
+        <w:jc w:val="both"/>
+        <w:rPr>
+          <w:sz w:val="28"/>
+          <w:szCs w:val="28"/>
+        </w:rPr>
+      </w:pPr>
+    </w:p>
+    <w:p>
+      <w:pPr>
+        <w:jc w:val="both"/>
+        <w:rPr>
+          <w:sz w:val="28"/>
+          <w:szCs w:val="28"/>
+        </w:rPr>
+      </w:pPr>
+      <w:r>
+        <w:rPr>
+          <w:sz w:val="28"/>
+          <w:szCs w:val="28"/>
+        </w:rPr>
+        <w:t xml:space="preserve">class </w:t>
+      </w:r>
+      <w:proofErr w:type="spellStart"/>
+      <w:r>
+        <w:rPr>
+          <w:sz w:val="28"/>
+          <w:szCs w:val="28"/>
+        </w:rPr>
+        <w:t>DummyDatabase</w:t>
+      </w:r>
+      <w:proofErr w:type="spellEnd"/>
+      <w:r>
+        <w:rPr>
+          <w:sz w:val="28"/>
+          <w:szCs w:val="28"/>
+        </w:rPr>
+        <w:t xml:space="preserve"> implements Database {</w:t>
+      </w:r>
+    </w:p>
+    <w:p>
+      <w:pPr>
+        <w:jc w:val="both"/>
+        <w:rPr>
+          <w:sz w:val="28"/>
+          <w:szCs w:val="28"/>
+        </w:rPr>
+      </w:pPr>
+      <w:r>
+        <w:rPr>
+          <w:sz w:val="28"/>
+          <w:szCs w:val="28"/>
+        </w:rPr>
+        <w:t xml:space="preserve">  @override</w:t>
+      </w:r>
+    </w:p>
+    <w:p>
+      <w:pPr>
+        <w:jc w:val="both"/>
+        <w:rPr>
+          <w:sz w:val="28"/>
+          <w:szCs w:val="28"/>
+        </w:rPr>
+      </w:pPr>
+      <w:r>
+        <w:rPr>
+          <w:sz w:val="28"/>
+          <w:szCs w:val="28"/>
+        </w:rPr>
+        <w:t xml:space="preserve">  Future&lt;void&gt; </w:t>
+      </w:r>
+      <w:proofErr w:type="spellStart"/>
+      <w:r>
+        <w:rPr>
+          <w:sz w:val="28"/>
+          <w:szCs w:val="28"/>
+        </w:rPr>
+        <w:t>saveUser</w:t>
+      </w:r>
+      <w:proofErr w:type="spellEnd"/>
+      <w:r>
+        <w:rPr>
+          <w:sz w:val="28"/>
+          <w:szCs w:val="28"/>
+        </w:rPr>
+        <w:t>(User user) {</w:t>
+      </w:r>
+    </w:p>
+    <w:p>
+      <w:pPr>
+        <w:jc w:val="both"/>
+        <w:rPr>
+          <w:sz w:val="28"/>
+          <w:szCs w:val="28"/>
+        </w:rPr>
+      </w:pPr>
+      <w:r>
+        <w:rPr>
+          <w:sz w:val="28"/>
+          <w:szCs w:val="28"/>
+        </w:rPr>
+        <w:t xml:space="preserve">    // Dummy implementation to simulate saving user to a database</w:t>
+      </w:r>
+    </w:p>
+    <w:p>
+      <w:pPr>
+        <w:jc w:val="both"/>
+        <w:rPr>
+          <w:sz w:val="28"/>
+          <w:szCs w:val="28"/>
+        </w:rPr>
+      </w:pPr>
+      <w:r>
+        <w:rPr>
+          <w:sz w:val="28"/>
+          <w:szCs w:val="28"/>
+        </w:rPr>
+        <w:t xml:space="preserve">    return </w:t>
+      </w:r>
+      <w:proofErr w:type="spellStart"/>
+      <w:r>
+        <w:rPr>
+          <w:sz w:val="28"/>
+          <w:szCs w:val="28"/>
+        </w:rPr>
+        <w:t>Future.delayed</w:t>
+      </w:r>
+      <w:proofErr w:type="spellEnd"/>
+      <w:r>
+        <w:rPr>
+          <w:sz w:val="28"/>
+          <w:szCs w:val="28"/>
+        </w:rPr>
+        <w:t>(Duration(seconds: 2));</w:t>
+      </w:r>
+    </w:p>
+    <w:p>
+      <w:pPr>
+        <w:jc w:val="both"/>
+        <w:rPr>
+          <w:sz w:val="28"/>
+          <w:szCs w:val="28"/>
+        </w:rPr>
+      </w:pPr>
+      <w:r>
+        <w:rPr>
+          <w:sz w:val="28"/>
+          <w:szCs w:val="28"/>
+        </w:rPr>
+        <w:t xml:space="preserve">  }</w:t>
+      </w:r>
+    </w:p>
+    <w:p>
+      <w:pPr>
+        <w:jc w:val="both"/>
+        <w:rPr>
+          <w:sz w:val="28"/>
+          <w:szCs w:val="28"/>
+        </w:rPr>
+      </w:pPr>
+      <w:r>
+        <w:rPr>
+          <w:sz w:val="28"/>
+          <w:szCs w:val="28"/>
+        </w:rPr>
+        <w:t>}</w:t>
+      </w:r>
+    </w:p>
+    <w:p>
+      <w:pPr>
+        <w:jc w:val="both"/>
+        <w:rPr>
+          <w:sz w:val="28"/>
+          <w:szCs w:val="28"/>
+        </w:rPr>
+      </w:pPr>
+    </w:p>
+    <w:p>
+      <w:pPr>
+        <w:jc w:val="both"/>
+        <w:rPr>
+          <w:sz w:val="28"/>
+          <w:szCs w:val="28"/>
+        </w:rPr>
+      </w:pPr>
+      <w:r>
+        <w:rPr>
+          <w:sz w:val="28"/>
+          <w:szCs w:val="28"/>
+        </w:rPr>
+        <w:t xml:space="preserve">// 4. Create a </w:t>
+      </w:r>
+      <w:proofErr w:type="spellStart"/>
+      <w:r>
+        <w:rPr>
+          <w:sz w:val="28"/>
+          <w:szCs w:val="28"/>
+        </w:rPr>
+        <w:t>StateNotifier</w:t>
+      </w:r>
+      <w:proofErr w:type="spellEnd"/>
+    </w:p>
+    <w:p>
+      <w:pPr>
+        <w:jc w:val="both"/>
+        <w:rPr>
+          <w:sz w:val="28"/>
+          <w:szCs w:val="28"/>
+        </w:rPr>
+      </w:pPr>
+      <w:r>
+        <w:rPr>
+          <w:sz w:val="28"/>
+          <w:szCs w:val="28"/>
+        </w:rPr>
+        <w:t xml:space="preserve">class </w:t>
+      </w:r>
+      <w:proofErr w:type="spellStart"/>
+      <w:r>
+        <w:rPr>
+          <w:sz w:val="28"/>
+          <w:szCs w:val="28"/>
+        </w:rPr>
+        <w:t>UserRegistrationState</w:t>
+      </w:r>
+      <w:proofErr w:type="spellEnd"/>
+      <w:r>
+        <w:rPr>
+          <w:sz w:val="28"/>
+          <w:szCs w:val="28"/>
+        </w:rPr>
+        <w:t xml:space="preserve"> extends </w:t>
+      </w:r>
+      <w:proofErr w:type="spellStart"/>
+      <w:r>
+        <w:rPr>
+          <w:sz w:val="28"/>
+          <w:szCs w:val="28"/>
+        </w:rPr>
+        <w:t>StateNotifier</w:t>
+      </w:r>
+      <w:proofErr w:type="spellEnd"/>
+      <w:r>
+        <w:rPr>
+          <w:sz w:val="28"/>
+          <w:szCs w:val="28"/>
+        </w:rPr>
+        <w:t>&lt;bool&gt; {</w:t>
+      </w:r>
+    </w:p>
+    <w:p>
+      <w:pPr>
+        <w:jc w:val="both"/>
+        <w:rPr>
+          <w:sz w:val="28"/>
+          <w:szCs w:val="28"/>
+        </w:rPr>
+      </w:pPr>
+      <w:r>
+        <w:rPr>
+          <w:sz w:val="28"/>
+          <w:szCs w:val="28"/>
+        </w:rPr>
+        <w:t xml:space="preserve">  final Database _database;</w:t>
+      </w:r>
+    </w:p>
+    <w:p>
+      <w:pPr>
+        <w:jc w:val="both"/>
+        <w:rPr>
+          <w:sz w:val="28"/>
+          <w:szCs w:val="28"/>
+        </w:rPr>
+      </w:pPr>
+    </w:p>
+    <w:p>
+      <w:pPr>
+        <w:jc w:val="both"/>
+        <w:rPr>
+          <w:sz w:val="28"/>
+          <w:szCs w:val="28"/>
+        </w:rPr>
+      </w:pPr>
+      <w:r>
+        <w:rPr>
+          <w:sz w:val="28"/>
+          <w:szCs w:val="28"/>
+        </w:rPr>
+        <w:t xml:space="preserve">  </w:t>
+      </w:r>
+      <w:proofErr w:type="spellStart"/>
+      <w:r>
+        <w:rPr>
+          <w:sz w:val="28"/>
+          <w:szCs w:val="28"/>
+        </w:rPr>
+        <w:t>UserRegistrationState</w:t>
+      </w:r>
+      <w:proofErr w:type="spellEnd"/>
+      <w:r>
+        <w:rPr>
+          <w:sz w:val="28"/>
+          <w:szCs w:val="28"/>
+        </w:rPr>
+        <w:t>(</w:t>
+      </w:r>
+      <w:proofErr w:type="spellStart"/>
+      <w:r>
+        <w:rPr>
+          <w:sz w:val="28"/>
+          <w:szCs w:val="28"/>
+        </w:rPr>
+        <w:t>this._database</w:t>
+      </w:r>
+      <w:proofErr w:type="spellEnd"/>
+      <w:r>
+        <w:rPr>
+          <w:sz w:val="28"/>
+          <w:szCs w:val="28"/>
+        </w:rPr>
+        <w:t>) : super(false);</w:t>
+      </w:r>
+    </w:p>
+    <w:p>
+      <w:pPr>
+        <w:jc w:val="both"/>
+        <w:rPr>
+          <w:sz w:val="28"/>
+          <w:szCs w:val="28"/>
+        </w:rPr>
+      </w:pPr>
+    </w:p>
+    <w:p>
+      <w:pPr>
+        <w:jc w:val="both"/>
+        <w:rPr>
+          <w:sz w:val="28"/>
+          <w:szCs w:val="28"/>
+        </w:rPr>
+      </w:pPr>
+      <w:r>
+        <w:rPr>
+          <w:sz w:val="28"/>
+          <w:szCs w:val="28"/>
+        </w:rPr>
+        <w:t xml:space="preserve">  Future&lt;void&gt; </w:t>
+      </w:r>
+      <w:proofErr w:type="spellStart"/>
+      <w:r>
+        <w:rPr>
+          <w:sz w:val="28"/>
+          <w:szCs w:val="28"/>
+        </w:rPr>
+        <w:t>registerUser</w:t>
+      </w:r>
+      <w:proofErr w:type="spellEnd"/>
+      <w:r>
+        <w:rPr>
+          <w:sz w:val="28"/>
+          <w:szCs w:val="28"/>
+        </w:rPr>
+        <w:t>(User user) async {</w:t>
+      </w:r>
+    </w:p>
+    <w:p>
+      <w:pPr>
+        <w:jc w:val="both"/>
+        <w:rPr>
+          <w:sz w:val="28"/>
+          <w:szCs w:val="28"/>
+        </w:rPr>
+      </w:pPr>
+      <w:r>
+        <w:rPr>
+          <w:sz w:val="28"/>
+          <w:szCs w:val="28"/>
+        </w:rPr>
+        <w:t xml:space="preserve">    try {</w:t>
+      </w:r>
+    </w:p>
+    <w:p>
+      <w:pPr>
+        <w:jc w:val="both"/>
+        <w:rPr>
+          <w:sz w:val="28"/>
+          <w:szCs w:val="28"/>
+        </w:rPr>
+      </w:pPr>
+      <w:r>
+        <w:rPr>
+          <w:sz w:val="28"/>
+          <w:szCs w:val="28"/>
+        </w:rPr>
+        <w:t xml:space="preserve">      // Start loading state</w:t>
+      </w:r>
+    </w:p>
+    <w:p>
+      <w:pPr>
+        <w:jc w:val="both"/>
+        <w:rPr>
+          <w:sz w:val="28"/>
+          <w:szCs w:val="28"/>
+        </w:rPr>
+      </w:pPr>
+      <w:r>
+        <w:rPr>
+          <w:sz w:val="28"/>
+          <w:szCs w:val="28"/>
+        </w:rPr>
+        <w:t xml:space="preserve">      state = true;</w:t>
+      </w:r>
+    </w:p>
+    <w:p>
+      <w:pPr>
+        <w:jc w:val="both"/>
+        <w:rPr>
+          <w:sz w:val="28"/>
+          <w:szCs w:val="28"/>
+        </w:rPr>
+      </w:pPr>
+    </w:p>
+    <w:p>
+      <w:pPr>
+        <w:jc w:val="both"/>
+        <w:rPr>
+          <w:sz w:val="28"/>
+          <w:szCs w:val="28"/>
+        </w:rPr>
+      </w:pPr>
+      <w:r>
+        <w:rPr>
+          <w:sz w:val="28"/>
+          <w:szCs w:val="28"/>
+        </w:rPr>
+        <w:lastRenderedPageBreak/>
+        <w:t xml:space="preserve">      // Save user to the database</w:t>
+      </w:r>
+    </w:p>
+    <w:p>
+      <w:pPr>
+        <w:jc w:val="both"/>
+        <w:rPr>
+          <w:sz w:val="28"/>
+          <w:szCs w:val="28"/>
+        </w:rPr>
+      </w:pPr>
+      <w:r>
+        <w:rPr>
+          <w:sz w:val="28"/>
+          <w:szCs w:val="28"/>
+        </w:rPr>
+        <w:t xml:space="preserve">      await _</w:t>
+      </w:r>
+      <w:proofErr w:type="spellStart"/>
+      <w:r>
+        <w:rPr>
+          <w:sz w:val="28"/>
+          <w:szCs w:val="28"/>
+        </w:rPr>
+        <w:t>database.saveUser</w:t>
+      </w:r>
+      <w:proofErr w:type="spellEnd"/>
+      <w:r>
+        <w:rPr>
+          <w:sz w:val="28"/>
+          <w:szCs w:val="28"/>
+        </w:rPr>
+        <w:t>(user);</w:t>
+      </w:r>
+    </w:p>
+    <w:p>
+      <w:pPr>
+        <w:jc w:val="both"/>
+        <w:rPr>
+          <w:sz w:val="28"/>
+          <w:szCs w:val="28"/>
+        </w:rPr>
+      </w:pPr>
+    </w:p>
+    <w:p>
+      <w:pPr>
+        <w:jc w:val="both"/>
+        <w:rPr>
+          <w:sz w:val="28"/>
+          <w:szCs w:val="28"/>
+        </w:rPr>
+      </w:pPr>
+      <w:r>
+        <w:rPr>
+          <w:sz w:val="28"/>
+          <w:szCs w:val="28"/>
+        </w:rPr>
+        <w:t xml:space="preserve">      // Registration successful</w:t>
+      </w:r>
+    </w:p>
+    <w:p>
+      <w:pPr>
+        <w:jc w:val="both"/>
+        <w:rPr>
+          <w:sz w:val="28"/>
+          <w:szCs w:val="28"/>
+        </w:rPr>
+      </w:pPr>
+      <w:r>
+        <w:rPr>
+          <w:sz w:val="28"/>
+          <w:szCs w:val="28"/>
+        </w:rPr>
+        <w:t xml:space="preserve">      state = false;</w:t>
+      </w:r>
+    </w:p>
+    <w:p>
+      <w:pPr>
+        <w:jc w:val="both"/>
+        <w:rPr>
+          <w:sz w:val="28"/>
+          <w:szCs w:val="28"/>
+        </w:rPr>
+      </w:pPr>
+      <w:r>
+        <w:rPr>
+          <w:sz w:val="28"/>
+          <w:szCs w:val="28"/>
+        </w:rPr>
+        <w:t xml:space="preserve">      // Add further logic here like showing a success message or navigation</w:t>
+      </w:r>
+    </w:p>
+    <w:p>
+      <w:pPr>
+        <w:jc w:val="both"/>
+        <w:rPr>
+          <w:sz w:val="28"/>
+          <w:szCs w:val="28"/>
+        </w:rPr>
+      </w:pPr>
+      <w:r>
+        <w:rPr>
+          <w:sz w:val="28"/>
+          <w:szCs w:val="28"/>
+        </w:rPr>
+        <w:t xml:space="preserve">    } catch (e) {</w:t>
+      </w:r>
+    </w:p>
+    <w:p>
+      <w:pPr>
+        <w:jc w:val="both"/>
+        <w:rPr>
+          <w:sz w:val="28"/>
+          <w:szCs w:val="28"/>
+        </w:rPr>
+      </w:pPr>
+      <w:r>
+        <w:rPr>
+          <w:sz w:val="28"/>
+          <w:szCs w:val="28"/>
+        </w:rPr>
+        <w:t xml:space="preserve">      // Handle errors</w:t>
+      </w:r>
+    </w:p>
+    <w:p>
+      <w:pPr>
+        <w:jc w:val="both"/>
+        <w:rPr>
+          <w:sz w:val="28"/>
+          <w:szCs w:val="28"/>
+        </w:rPr>
+      </w:pPr>
+      <w:r>
+        <w:rPr>
+          <w:sz w:val="28"/>
+          <w:szCs w:val="28"/>
+        </w:rPr>
+        <w:t xml:space="preserve">      state = false;</w:t>
+      </w:r>
+    </w:p>
+    <w:p>
+      <w:pPr>
+        <w:jc w:val="both"/>
+        <w:rPr>
+          <w:sz w:val="28"/>
+          <w:szCs w:val="28"/>
+        </w:rPr>
+      </w:pPr>
+      <w:r>
+        <w:rPr>
+          <w:sz w:val="28"/>
+          <w:szCs w:val="28"/>
+        </w:rPr>
+        <w:t xml:space="preserve">      // Add error handling logic like displaying error messages</w:t>
+      </w:r>
+    </w:p>
+    <w:p>
+      <w:pPr>
+        <w:jc w:val="both"/>
+        <w:rPr>
+          <w:sz w:val="28"/>
+          <w:szCs w:val="28"/>
+        </w:rPr>
+      </w:pPr>
+      <w:r>
+        <w:rPr>
+          <w:sz w:val="28"/>
+          <w:szCs w:val="28"/>
+        </w:rPr>
+        <w:t xml:space="preserve">      print("Error registering user: $e");</w:t>
+      </w:r>
+    </w:p>
+    <w:p>
+      <w:pPr>
+        <w:jc w:val="both"/>
+        <w:rPr>
+          <w:sz w:val="28"/>
+          <w:szCs w:val="28"/>
+        </w:rPr>
+      </w:pPr>
+      <w:r>
+        <w:rPr>
+          <w:sz w:val="28"/>
+          <w:szCs w:val="28"/>
+        </w:rPr>
+        <w:t xml:space="preserve">    }</w:t>
+      </w:r>
+    </w:p>
+    <w:p>
+      <w:pPr>
+        <w:jc w:val="both"/>
+        <w:rPr>
+          <w:sz w:val="28"/>
+          <w:szCs w:val="28"/>
+        </w:rPr>
+      </w:pPr>
+      <w:r>
+        <w:rPr>
+          <w:sz w:val="28"/>
+          <w:szCs w:val="28"/>
+        </w:rPr>
+        <w:t xml:space="preserve">  }</w:t>
+      </w:r>
+    </w:p>
+    <w:p>
+      <w:pPr>
+        <w:jc w:val="both"/>
+        <w:rPr>
+          <w:sz w:val="28"/>
+          <w:szCs w:val="28"/>
+        </w:rPr>
+      </w:pPr>
+      <w:r>
+        <w:rPr>
+          <w:sz w:val="28"/>
+          <w:szCs w:val="28"/>
+        </w:rPr>
+        <w:t>}</w:t>
+      </w:r>
+    </w:p>
+    <w:p>
+      <w:pPr>
+        <w:jc w:val="both"/>
+        <w:rPr>
+          <w:sz w:val="28"/>
+          <w:szCs w:val="28"/>
+        </w:rPr>
+      </w:pPr>
+    </w:p>
+    <w:p>
+      <w:pPr>
+        <w:jc w:val="both"/>
+        <w:rPr>
+          <w:sz w:val="28"/>
+          <w:szCs w:val="28"/>
+        </w:rPr>
+      </w:pPr>
+      <w:r>
+        <w:rPr>
+          <w:sz w:val="28"/>
+          <w:szCs w:val="28"/>
+        </w:rPr>
+        <w:t>// 5. Register User</w:t>
+      </w:r>
+    </w:p>
+    <w:p>
+      <w:pPr>
+        <w:jc w:val="both"/>
+        <w:rPr>
+          <w:sz w:val="28"/>
+          <w:szCs w:val="28"/>
+        </w:rPr>
+      </w:pPr>
+      <w:r>
+        <w:rPr>
+          <w:sz w:val="28"/>
+          <w:szCs w:val="28"/>
+        </w:rPr>
+        <w:t xml:space="preserve">final </w:t>
+      </w:r>
+      <w:proofErr w:type="spellStart"/>
+      <w:r>
+        <w:rPr>
+          <w:sz w:val="28"/>
+          <w:szCs w:val="28"/>
+        </w:rPr>
+        <w:t>userRegistrationProvider</w:t>
+      </w:r>
+      <w:proofErr w:type="spellEnd"/>
+      <w:r>
+        <w:rPr>
+          <w:sz w:val="28"/>
+          <w:szCs w:val="28"/>
+        </w:rPr>
+        <w:t xml:space="preserve"> =</w:t>
+      </w:r>
+    </w:p>
+    <w:p>
+      <w:pPr>
+        <w:jc w:val="both"/>
+        <w:rPr>
+          <w:sz w:val="28"/>
+          <w:szCs w:val="28"/>
+        </w:rPr>
+      </w:pPr>
+      <w:r>
+        <w:rPr>
+          <w:sz w:val="28"/>
+          <w:szCs w:val="28"/>
+        </w:rPr>
+        <w:t xml:space="preserve">    </w:t>
+      </w:r>
+      <w:proofErr w:type="spellStart"/>
+      <w:r>
+        <w:rPr>
+          <w:sz w:val="28"/>
+          <w:szCs w:val="28"/>
+        </w:rPr>
+        <w:t>StateNotifierProvider</w:t>
+      </w:r>
+      <w:proofErr w:type="spellEnd"/>
+      <w:r>
+        <w:rPr>
+          <w:sz w:val="28"/>
+          <w:szCs w:val="28"/>
+        </w:rPr>
+        <w:t>&lt;</w:t>
+      </w:r>
+      <w:proofErr w:type="spellStart"/>
+      <w:r>
+        <w:rPr>
+          <w:sz w:val="28"/>
+          <w:szCs w:val="28"/>
+        </w:rPr>
+        <w:t>UserRegistrationState</w:t>
+      </w:r>
+      <w:proofErr w:type="spellEnd"/>
+      <w:r>
+        <w:rPr>
+          <w:sz w:val="28"/>
+          <w:szCs w:val="28"/>
+        </w:rPr>
+        <w:t>, bool&gt;((ref) {</w:t>
       </w:r>
     </w:p>
     <w:sectPr>
@@ -1946,6 +3536,7 @@
   <w:style w:type="character" w:default="1" w:styleId="DefaultParagraphFont">
     <w:name w:val="Default Paragraph Font"/>
     <w:uiPriority w:val="1"/>
+    <w:semiHidden/>
     <w:unhideWhenUsed/>
   </w:style>
   <w:style w:type="table" w:default="1" w:styleId="TableNormal">

</xml_diff>